<commit_message>
week2 ADC first try. Passed compilation
</commit_message>
<xml_diff>
--- a/LabNotebook.docx
+++ b/LabNotebook.docx
@@ -2639,6 +2639,1274 @@
       <w:r>
         <w:t>Author:</w:t>
       </w:r>
+      <w:r>
+        <w:t xml:space="preserve"> Din Carmon</w:t>
+      </w:r>
+    </w:p>
+    <w:p>
+      <w:pPr>
+        <w:pStyle w:val="aa"/>
+      </w:pPr>
+      <w:r>
+        <w:t xml:space="preserve">Date: </w:t>
+      </w:r>
+      <w:r>
+        <w:t>28.5.2022</w:t>
+      </w:r>
+    </w:p>
+    <w:p>
+      <w:pPr>
+        <w:pStyle w:val="aa"/>
+      </w:pPr>
+      <w:r>
+        <w:t>Procedure/Description of Test:</w:t>
+      </w:r>
+    </w:p>
+    <w:p>
+      <w:pPr>
+        <w:pStyle w:val="aa"/>
+        <w:numPr>
+          <w:ilvl w:val="0"/>
+          <w:numId w:val="12"/>
+        </w:numPr>
+      </w:pPr>
+      <w:r>
+        <w:t>This projcets creates a PWM clock at a rate of 25/8MHz with 8 levels of duty cycle. The duty cycle is chosen by client through SW2-0.</w:t>
+      </w:r>
+    </w:p>
+    <w:p>
+      <w:pPr>
+        <w:pStyle w:val="aa"/>
+        <w:numPr>
+          <w:ilvl w:val="0"/>
+          <w:numId w:val="12"/>
+        </w:numPr>
+      </w:pPr>
+      <w:r>
+        <w:t>Main pages:</w:t>
+      </w:r>
+    </w:p>
+    <w:p>
+      <w:pPr>
+        <w:pStyle w:val="aa"/>
+        <w:numPr>
+          <w:ilvl w:val="1"/>
+          <w:numId w:val="12"/>
+        </w:numPr>
+      </w:pPr>
+      <w:r>
+        <w:t>Pwm_led_top.bsf – a design diagram we used to connect the modules</w:t>
+      </w:r>
+    </w:p>
+    <w:p>
+      <w:pPr>
+        <w:pStyle w:val="aa"/>
+        <w:numPr>
+          <w:ilvl w:val="1"/>
+          <w:numId w:val="12"/>
+        </w:numPr>
+      </w:pPr>
+      <w:r>
+        <w:t>Pwm_led_top.</w:t>
+      </w:r>
+      <w:r>
+        <w:t>v – Verilog files created from the last page,</w:t>
+      </w:r>
+    </w:p>
+    <w:p>
+      <w:pPr>
+        <w:pStyle w:val="aa"/>
+        <w:numPr>
+          <w:ilvl w:val="1"/>
+          <w:numId w:val="12"/>
+        </w:numPr>
+      </w:pPr>
+      <w:r>
+        <w:t>Debouncer.v – a popular solution for getting a balanced an unnoisy SW reading.</w:t>
+      </w:r>
+    </w:p>
+    <w:p>
+      <w:pPr>
+        <w:pStyle w:val="aa"/>
+        <w:numPr>
+          <w:ilvl w:val="1"/>
+          <w:numId w:val="12"/>
+        </w:numPr>
+      </w:pPr>
+      <w:r>
+        <w:t>Pwm_gen.v – this module receives a clock and a duty cycle represented in binary and creates a clock with this duty cycle</w:t>
+      </w:r>
+    </w:p>
+    <w:p>
+      <w:pPr>
+        <w:pStyle w:val="aa"/>
+        <w:numPr>
+          <w:ilvl w:val="1"/>
+          <w:numId w:val="12"/>
+        </w:numPr>
+      </w:pPr>
+      <w:r>
+        <w:t>Pwm_pll.qip – an ip core we generated for getting the clock frequencies we need.</w:t>
+      </w:r>
+    </w:p>
+    <w:p>
+      <w:pPr>
+        <w:pStyle w:val="aa"/>
+      </w:pPr>
+    </w:p>
+    <w:p>
+      <w:pPr>
+        <w:pStyle w:val="aa"/>
+      </w:pPr>
+      <w:r>
+        <w:t>Observations:</w:t>
+      </w:r>
+    </w:p>
+    <w:p>
+      <w:pPr>
+        <w:pStyle w:val="aa"/>
+        <w:numPr>
+          <w:ilvl w:val="0"/>
+          <w:numId w:val="12"/>
+        </w:numPr>
+      </w:pPr>
+      <w:r>
+        <w:t>In modelsim we saw a correct behaviour. Changing SW2-0 changes accordingly the pulse received in the output.</w:t>
+      </w:r>
+    </w:p>
+    <w:p>
+      <w:pPr>
+        <w:pStyle w:val="aa"/>
+        <w:numPr>
+          <w:ilvl w:val="0"/>
+          <w:numId w:val="12"/>
+        </w:numPr>
+      </w:pPr>
+      <w:r>
+        <w:t>On board test shows difference in LED intensity according to pulse. As a hardware engineer, my guess is that the LED anode holds some capacity average voltage determined by charge to discharge time ration inflicted by the PWM.</w:t>
+      </w:r>
+    </w:p>
+    <w:p>
+      <w:pPr>
+        <w:pStyle w:val="aa"/>
+      </w:pPr>
+    </w:p>
+    <w:p>
+      <w:pPr>
+        <w:pStyle w:val="aa"/>
+      </w:pPr>
+      <w:r>
+        <w:t>Data:</w:t>
+      </w:r>
+    </w:p>
+    <w:p>
+      <w:pPr>
+        <w:pStyle w:val="aa"/>
+      </w:pPr>
+    </w:p>
+    <w:p>
+      <w:pPr>
+        <w:pStyle w:val="aa"/>
+      </w:pPr>
+      <w:r>
+        <w:t>Images/Drawings:</w:t>
+      </w:r>
+    </w:p>
+    <w:p>
+      <w:pPr>
+        <w:pStyle w:val="aa"/>
+      </w:pPr>
+      <w:r>
+        <w:rPr>
+          <w:noProof/>
+        </w:rPr>
+        <w:drawing>
+          <wp:inline distT="0" distB="0" distL="0" distR="0" wp14:anchorId="03FBD423" wp14:editId="56DBC2FE">
+            <wp:extent cx="5923915" cy="3212465"/>
+            <wp:effectExtent l="0" t="0" r="0" b="0"/>
+            <wp:docPr id="11" name="תמונה 11"/>
+            <wp:cNvGraphicFramePr>
+              <a:graphicFrameLocks xmlns:a="http://schemas.openxmlformats.org/drawingml/2006/main" noChangeAspect="1"/>
+            </wp:cNvGraphicFramePr>
+            <a:graphic xmlns:a="http://schemas.openxmlformats.org/drawingml/2006/main">
+              <a:graphicData uri="http://schemas.openxmlformats.org/drawingml/2006/picture">
+                <pic:pic xmlns:pic="http://schemas.openxmlformats.org/drawingml/2006/picture">
+                  <pic:nvPicPr>
+                    <pic:cNvPr id="0" name="Picture 1"/>
+                    <pic:cNvPicPr>
+                      <a:picLocks noChangeAspect="1" noChangeArrowheads="1"/>
+                    </pic:cNvPicPr>
+                  </pic:nvPicPr>
+                  <pic:blipFill>
+                    <a:blip r:embed="rId15" cstate="print">
+                      <a:extLst>
+                        <a:ext uri="{28A0092B-C50C-407E-A947-70E740481C1C}">
+                          <a14:useLocalDpi xmlns:a14="http://schemas.microsoft.com/office/drawing/2010/main" val="0"/>
+                        </a:ext>
+                      </a:extLst>
+                    </a:blip>
+                    <a:srcRect/>
+                    <a:stretch>
+                      <a:fillRect/>
+                    </a:stretch>
+                  </pic:blipFill>
+                  <pic:spPr bwMode="auto">
+                    <a:xfrm>
+                      <a:off x="0" y="0"/>
+                      <a:ext cx="5923915" cy="3212465"/>
+                    </a:xfrm>
+                    <a:prstGeom prst="rect">
+                      <a:avLst/>
+                    </a:prstGeom>
+                    <a:noFill/>
+                    <a:ln>
+                      <a:noFill/>
+                    </a:ln>
+                  </pic:spPr>
+                </pic:pic>
+              </a:graphicData>
+            </a:graphic>
+          </wp:inline>
+        </w:drawing>
+      </w:r>
+    </w:p>
+    <w:p>
+      <w:pPr>
+        <w:pStyle w:val="aa"/>
+      </w:pPr>
+    </w:p>
+    <w:p>
+      <w:pPr>
+        <w:pStyle w:val="aa"/>
+      </w:pPr>
+      <w:r>
+        <w:rPr>
+          <w:noProof/>
+        </w:rPr>
+        <w:drawing>
+          <wp:inline distT="0" distB="0" distL="0" distR="0" wp14:anchorId="78122B67" wp14:editId="08E8B81D">
+            <wp:extent cx="5943600" cy="3220085"/>
+            <wp:effectExtent l="0" t="0" r="0" b="0"/>
+            <wp:docPr id="12" name="תמונה 12" descr="תמונה שמכילה טקסט&#10;&#10;התיאור נוצר באופן אוטומטי"/>
+            <wp:cNvGraphicFramePr>
+              <a:graphicFrameLocks xmlns:a="http://schemas.openxmlformats.org/drawingml/2006/main" noChangeAspect="1"/>
+            </wp:cNvGraphicFramePr>
+            <a:graphic xmlns:a="http://schemas.openxmlformats.org/drawingml/2006/main">
+              <a:graphicData uri="http://schemas.openxmlformats.org/drawingml/2006/picture">
+                <pic:pic xmlns:pic="http://schemas.openxmlformats.org/drawingml/2006/picture">
+                  <pic:nvPicPr>
+                    <pic:cNvPr id="12" name="תמונה 12" descr="תמונה שמכילה טקסט&#10;&#10;התיאור נוצר באופן אוטומטי"/>
+                    <pic:cNvPicPr>
+                      <a:picLocks noChangeAspect="1" noChangeArrowheads="1"/>
+                    </pic:cNvPicPr>
+                  </pic:nvPicPr>
+                  <pic:blipFill>
+                    <a:blip r:embed="rId16" cstate="print">
+                      <a:extLst>
+                        <a:ext uri="{28A0092B-C50C-407E-A947-70E740481C1C}">
+                          <a14:useLocalDpi xmlns:a14="http://schemas.microsoft.com/office/drawing/2010/main" val="0"/>
+                        </a:ext>
+                      </a:extLst>
+                    </a:blip>
+                    <a:srcRect/>
+                    <a:stretch>
+                      <a:fillRect/>
+                    </a:stretch>
+                  </pic:blipFill>
+                  <pic:spPr bwMode="auto">
+                    <a:xfrm>
+                      <a:off x="0" y="0"/>
+                      <a:ext cx="5943600" cy="3220085"/>
+                    </a:xfrm>
+                    <a:prstGeom prst="rect">
+                      <a:avLst/>
+                    </a:prstGeom>
+                    <a:noFill/>
+                    <a:ln>
+                      <a:noFill/>
+                    </a:ln>
+                  </pic:spPr>
+                </pic:pic>
+              </a:graphicData>
+            </a:graphic>
+          </wp:inline>
+        </w:drawing>
+      </w:r>
+    </w:p>
+    <w:p>
+      <w:pPr>
+        <w:pStyle w:val="aa"/>
+      </w:pPr>
+    </w:p>
+    <w:p>
+      <w:r>
+        <w:t>Results:</w:t>
+      </w:r>
+    </w:p>
+    <w:tbl>
+      <w:tblPr>
+        <w:tblStyle w:val="af5"/>
+        <w:tblW w:w="0" w:type="auto"/>
+        <w:tblLook w:val="04A0" w:firstRow="1" w:lastRow="0" w:firstColumn="1" w:lastColumn="0" w:noHBand="0" w:noVBand="1"/>
+      </w:tblPr>
+      <w:tblGrid>
+        <w:gridCol w:w="1705"/>
+        <w:gridCol w:w="4782"/>
+      </w:tblGrid>
+      <w:tr>
+        <w:tc>
+          <w:tcPr>
+            <w:tcW w:w="1705" w:type="dxa"/>
+          </w:tcPr>
+          <w:p>
+            <w:r>
+              <w:t>Fmax</w:t>
+            </w:r>
+          </w:p>
+        </w:tc>
+        <w:tc>
+          <w:tcPr>
+            <w:tcW w:w="4782" w:type="dxa"/>
+          </w:tcPr>
+          <w:p>
+            <w:r>
+              <w:t>548.55MHz – for duty cycle clk</w:t>
+            </w:r>
+          </w:p>
+          <w:p>
+            <w:r>
+              <w:t>602.41MHz – for debouncer clock</w:t>
+            </w:r>
+          </w:p>
+        </w:tc>
+      </w:tr>
+      <w:tr>
+        <w:tc>
+          <w:tcPr>
+            <w:tcW w:w="1705" w:type="dxa"/>
+          </w:tcPr>
+          <w:p>
+            <w:r>
+              <w:t xml:space="preserve">% </w:t>
+            </w:r>
+            <w:r>
+              <w:t>Logic Utilization</w:t>
+            </w:r>
+          </w:p>
+        </w:tc>
+        <w:tc>
+          <w:tcPr>
+            <w:tcW w:w="4782" w:type="dxa"/>
+          </w:tcPr>
+          <w:p>
+            <w:r>
+              <w:t>33 / 49760</w:t>
+            </w:r>
+          </w:p>
+          <w:p>
+            <w:r>
+              <w:t>(&lt;1%)</w:t>
+            </w:r>
+          </w:p>
+        </w:tc>
+      </w:tr>
+      <w:tr>
+        <w:tc>
+          <w:tcPr>
+            <w:tcW w:w="1705" w:type="dxa"/>
+          </w:tcPr>
+          <w:p>
+            <w:r>
+              <w:lastRenderedPageBreak/>
+              <w:t>Total registers</w:t>
+            </w:r>
+          </w:p>
+        </w:tc>
+        <w:tc>
+          <w:tcPr>
+            <w:tcW w:w="4782" w:type="dxa"/>
+          </w:tcPr>
+          <w:p>
+            <w:r>
+              <w:t>31</w:t>
+            </w:r>
+          </w:p>
+        </w:tc>
+      </w:tr>
+      <w:tr>
+        <w:tc>
+          <w:tcPr>
+            <w:tcW w:w="1705" w:type="dxa"/>
+          </w:tcPr>
+          <w:p/>
+        </w:tc>
+        <w:tc>
+          <w:tcPr>
+            <w:tcW w:w="4782" w:type="dxa"/>
+          </w:tcPr>
+          <w:p/>
+        </w:tc>
+      </w:tr>
+    </w:tbl>
+    <w:p/>
+    <w:p>
+      <w:r>
+        <w:t>Questions:</w:t>
+      </w:r>
+      <w:r>
+        <w:t xml:space="preserve">  </w:t>
+      </w:r>
+    </w:p>
+    <w:p>
+      <w:r>
+        <w:t>1. Did the LED change brightness depending on the setting of the first 3 switches?</w:t>
+      </w:r>
+    </w:p>
+    <w:p>
+      <w:pPr>
+        <w:pStyle w:val="aa"/>
+        <w:numPr>
+          <w:ilvl w:val="0"/>
+          <w:numId w:val="12"/>
+        </w:numPr>
+      </w:pPr>
+      <w:r>
+        <w:t xml:space="preserve">Yes, </w:t>
+      </w:r>
+      <w:r>
+        <w:t>On board test shows difference in LED intensity according to pulse. As a hardware engineer, my guess is that the LED anode holds some capacity average voltage determined by charge to discharge time ration inflicted by the PWM.</w:t>
+      </w:r>
+    </w:p>
+    <w:p/>
+    <w:p>
+      <w:r>
+        <w:t>Conclusions:</w:t>
+      </w:r>
+    </w:p>
+    <w:p>
+      <w:r>
+        <w:t xml:space="preserve">Lessons Learned (What did you learn?):  </w:t>
+      </w:r>
+    </w:p>
+    <w:p>
+      <w:pPr>
+        <w:pStyle w:val="afa"/>
+        <w:numPr>
+          <w:ilvl w:val="0"/>
+          <w:numId w:val="12"/>
+        </w:numPr>
+      </w:pPr>
+      <w:r>
+        <w:t>Using the pll ip core</w:t>
+      </w:r>
+    </w:p>
+    <w:p>
+      <w:pPr>
+        <w:pStyle w:val="afa"/>
+        <w:numPr>
+          <w:ilvl w:val="0"/>
+          <w:numId w:val="12"/>
+        </w:numPr>
+      </w:pPr>
+      <w:r>
+        <w:t>Simulating ip core of altera in modelsim</w:t>
+      </w:r>
+    </w:p>
+    <w:p>
+      <w:pPr>
+        <w:pStyle w:val="afa"/>
+        <w:numPr>
+          <w:ilvl w:val="0"/>
+          <w:numId w:val="12"/>
+        </w:numPr>
+      </w:pPr>
+      <w:r>
+        <w:t>Creating a PWM signal</w:t>
+      </w:r>
+    </w:p>
+    <w:p>
+      <w:pPr>
+        <w:pStyle w:val="afa"/>
+        <w:numPr>
+          <w:ilvl w:val="0"/>
+          <w:numId w:val="12"/>
+        </w:numPr>
+      </w:pPr>
+      <w:r>
+        <w:t>PWM signal influence over a led</w:t>
+      </w:r>
+    </w:p>
+    <w:p>
+      <w:pPr>
+        <w:pStyle w:val="2"/>
+      </w:pPr>
+      <w:r>
+        <w:t>ADC</w:t>
+      </w:r>
+    </w:p>
+    <w:p/>
+    <w:p>
+      <w:pPr>
+        <w:pStyle w:val="aa"/>
+      </w:pPr>
+      <w:r>
+        <w:t>Author:</w:t>
+      </w:r>
+      <w:r>
+        <w:t xml:space="preserve"> Din Carmon</w:t>
+      </w:r>
+    </w:p>
+    <w:p>
+      <w:pPr>
+        <w:pStyle w:val="aa"/>
+      </w:pPr>
+      <w:r>
+        <w:t xml:space="preserve">Date: </w:t>
+      </w:r>
+      <w:r>
+        <w:t>28.5.2022</w:t>
+      </w:r>
+    </w:p>
+    <w:p>
+      <w:pPr>
+        <w:pStyle w:val="aa"/>
+      </w:pPr>
+      <w:r>
+        <w:t>Procedure/Description of Test:</w:t>
+      </w:r>
+    </w:p>
+    <w:p>
+      <w:pPr>
+        <w:pStyle w:val="aa"/>
+        <w:numPr>
+          <w:ilvl w:val="0"/>
+          <w:numId w:val="12"/>
+        </w:numPr>
+      </w:pPr>
+      <w:r>
+        <w:t>Connecting 2 pins as described.</w:t>
+      </w:r>
+    </w:p>
+    <w:p>
+      <w:pPr>
+        <w:pStyle w:val="aa"/>
+        <w:numPr>
+          <w:ilvl w:val="0"/>
+          <w:numId w:val="12"/>
+        </w:numPr>
+      </w:pPr>
+      <w:r>
+        <w:t>Switching SW2-0 changes output on 7seg display + led intensity</w:t>
+      </w:r>
+    </w:p>
+    <w:p>
+      <w:pPr>
+        <w:pStyle w:val="aa"/>
+      </w:pPr>
+    </w:p>
+    <w:p>
+      <w:pPr>
+        <w:pStyle w:val="aa"/>
+      </w:pPr>
+      <w:r>
+        <w:t>Observations:</w:t>
+      </w:r>
+    </w:p>
+    <w:p>
+      <w:pPr>
+        <w:pStyle w:val="aa"/>
+        <w:numPr>
+          <w:ilvl w:val="0"/>
+          <w:numId w:val="12"/>
+        </w:numPr>
+      </w:pPr>
+      <w:r>
+        <w:t>Switching SW2-0 changes output on 7seg display + led intensity</w:t>
+      </w:r>
+    </w:p>
+    <w:p>
+      <w:pPr>
+        <w:pStyle w:val="aa"/>
+      </w:pPr>
+      <w:r>
+        <w:t>Module explanations:</w:t>
+      </w:r>
+    </w:p>
+    <w:p>
+      <w:pPr>
+        <w:pStyle w:val="aa"/>
+        <w:numPr>
+          <w:ilvl w:val="0"/>
+          <w:numId w:val="12"/>
+        </w:numPr>
+      </w:pPr>
+      <w:r>
+        <w:t>Pwm_led_top.b</w:t>
+      </w:r>
+      <w:r>
+        <w:t>d</w:t>
+      </w:r>
+      <w:r>
+        <w:t>f – a design diagram we used to connect the modules</w:t>
+      </w:r>
+    </w:p>
+    <w:p>
+      <w:pPr>
+        <w:pStyle w:val="aa"/>
+        <w:numPr>
+          <w:ilvl w:val="1"/>
+          <w:numId w:val="12"/>
+        </w:numPr>
+      </w:pPr>
+      <w:r>
+        <w:t>Debouncer.v – a popular solution for getting a balanced an unnoisy SW reading.</w:t>
+      </w:r>
+    </w:p>
+    <w:p>
+      <w:pPr>
+        <w:pStyle w:val="aa"/>
+        <w:numPr>
+          <w:ilvl w:val="1"/>
+          <w:numId w:val="12"/>
+        </w:numPr>
+      </w:pPr>
+      <w:r>
+        <w:t>Pwm_gen.v – this module receives a clock and a duty cycle represented in binary and creates a clock with this duty cycle</w:t>
+      </w:r>
+    </w:p>
+    <w:p>
+      <w:pPr>
+        <w:pStyle w:val="aa"/>
+        <w:numPr>
+          <w:ilvl w:val="1"/>
+          <w:numId w:val="12"/>
+        </w:numPr>
+      </w:pPr>
+      <w:r>
+        <w:t>Pwm_pll.qip – an ip core we generated for getting the clock frequencies we need</w:t>
+      </w:r>
+      <w:r>
+        <w:t xml:space="preserve"> for the PWM subproject of this project</w:t>
+      </w:r>
+    </w:p>
+    <w:p>
+      <w:pPr>
+        <w:pStyle w:val="aa"/>
+        <w:numPr>
+          <w:ilvl w:val="1"/>
+          <w:numId w:val="12"/>
+        </w:numPr>
+      </w:pPr>
+      <w:r>
+        <w:t>ADC.qip – A “module” created in Platform Designer. Its application is configuring the ADC ip core with its desired configuration and signals and allowing access and managment to its data by Avalon Stream and Avalon MM from JTAG Debug or from another configurable master.</w:t>
+      </w:r>
+    </w:p>
+    <w:p>
+      <w:pPr>
+        <w:pStyle w:val="aa"/>
+        <w:numPr>
+          <w:ilvl w:val="1"/>
+          <w:numId w:val="12"/>
+        </w:numPr>
+      </w:pPr>
+      <w:r>
+        <w:t xml:space="preserve">ADC_Connect – This module is intended for connecting between the ADC output and the LED input. It is not a basic signal match. It includes </w:t>
+      </w:r>
+      <w:r>
+        <w:t>the following:</w:t>
+      </w:r>
+    </w:p>
+    <w:p>
+      <w:pPr>
+        <w:pStyle w:val="aa"/>
+        <w:numPr>
+          <w:ilvl w:val="2"/>
+          <w:numId w:val="12"/>
+        </w:numPr>
+      </w:pPr>
+      <w:r>
+        <w:t xml:space="preserve">Adc_sequencer.vhd - </w:t>
+      </w:r>
+      <w:r>
+        <w:t>The purpose of this module is to get the ADC running, by writing to the</w:t>
+      </w:r>
+      <w:r>
+        <w:t xml:space="preserve"> </w:t>
+      </w:r>
+      <w:r>
+        <w:t>command-status register.</w:t>
+      </w:r>
+    </w:p>
+    <w:p>
+      <w:pPr>
+        <w:pStyle w:val="aa"/>
+        <w:numPr>
+          <w:ilvl w:val="2"/>
+          <w:numId w:val="12"/>
+        </w:numPr>
+      </w:pPr>
+      <w:r>
+        <w:t>Adc_led7.vhd – intended for finding the stream start of pocket and delivering the ADC output to the 7-SEG array</w:t>
+      </w:r>
+    </w:p>
+    <w:p>
+      <w:pPr>
+        <w:pStyle w:val="aa"/>
+        <w:numPr>
+          <w:ilvl w:val="3"/>
+          <w:numId w:val="12"/>
+        </w:numPr>
+      </w:pPr>
+      <w:r>
+        <w:lastRenderedPageBreak/>
+        <w:t>SEG7_LUT_6 – receives all the data and output its to all the 7-SEG displays</w:t>
+      </w:r>
+    </w:p>
+    <w:p>
+      <w:pPr>
+        <w:pStyle w:val="aa"/>
+        <w:numPr>
+          <w:ilvl w:val="4"/>
+          <w:numId w:val="12"/>
+        </w:numPr>
+      </w:pPr>
+      <w:r>
+        <w:t>SEG7_LUT – for each 7_SEG display</w:t>
+      </w:r>
+    </w:p>
+    <w:p>
+      <w:pPr>
+        <w:pStyle w:val="aa"/>
+      </w:pPr>
+    </w:p>
+    <w:p>
+      <w:pPr>
+        <w:pStyle w:val="aa"/>
+      </w:pPr>
+      <w:r>
+        <w:t>Data:</w:t>
+      </w:r>
+    </w:p>
+    <w:p>
+      <w:pPr>
+        <w:pStyle w:val="aa"/>
+      </w:pPr>
+    </w:p>
+    <w:p>
+      <w:pPr>
+        <w:pStyle w:val="aa"/>
+      </w:pPr>
+      <w:r>
+        <w:t>Images/Drawings:</w:t>
+      </w:r>
+    </w:p>
+    <w:p>
+      <w:pPr>
+        <w:pStyle w:val="aa"/>
+      </w:pPr>
+      <w:r>
+        <w:rPr>
+          <w:noProof/>
+        </w:rPr>
+        <w:drawing>
+          <wp:inline distT="0" distB="0" distL="0" distR="0" wp14:anchorId="7072D8EA" wp14:editId="00F88D2F">
+            <wp:extent cx="4043530" cy="2989691"/>
+            <wp:effectExtent l="0" t="0" r="0" b="0"/>
+            <wp:docPr id="13" name="תמונה 13" descr="תמונה שמכילה אלקטרוניקה&#10;&#10;התיאור נוצר באופן אוטומטי"/>
+            <wp:cNvGraphicFramePr>
+              <a:graphicFrameLocks xmlns:a="http://schemas.openxmlformats.org/drawingml/2006/main" noChangeAspect="1"/>
+            </wp:cNvGraphicFramePr>
+            <a:graphic xmlns:a="http://schemas.openxmlformats.org/drawingml/2006/main">
+              <a:graphicData uri="http://schemas.openxmlformats.org/drawingml/2006/picture">
+                <pic:pic xmlns:pic="http://schemas.openxmlformats.org/drawingml/2006/picture">
+                  <pic:nvPicPr>
+                    <pic:cNvPr id="13" name="תמונה 13" descr="תמונה שמכילה אלקטרוניקה&#10;&#10;התיאור נוצר באופן אוטומטי"/>
+                    <pic:cNvPicPr>
+                      <a:picLocks noChangeAspect="1" noChangeArrowheads="1"/>
+                    </pic:cNvPicPr>
+                  </pic:nvPicPr>
+                  <pic:blipFill>
+                    <a:blip r:embed="rId17" cstate="print">
+                      <a:extLst>
+                        <a:ext uri="{28A0092B-C50C-407E-A947-70E740481C1C}">
+                          <a14:useLocalDpi xmlns:a14="http://schemas.microsoft.com/office/drawing/2010/main" val="0"/>
+                        </a:ext>
+                      </a:extLst>
+                    </a:blip>
+                    <a:srcRect/>
+                    <a:stretch>
+                      <a:fillRect/>
+                    </a:stretch>
+                  </pic:blipFill>
+                  <pic:spPr bwMode="auto">
+                    <a:xfrm>
+                      <a:off x="0" y="0"/>
+                      <a:ext cx="4048800" cy="2993587"/>
+                    </a:xfrm>
+                    <a:prstGeom prst="rect">
+                      <a:avLst/>
+                    </a:prstGeom>
+                    <a:noFill/>
+                    <a:ln>
+                      <a:noFill/>
+                    </a:ln>
+                  </pic:spPr>
+                </pic:pic>
+              </a:graphicData>
+            </a:graphic>
+          </wp:inline>
+        </w:drawing>
+      </w:r>
+    </w:p>
+    <w:p>
+      <w:pPr>
+        <w:pStyle w:val="aa"/>
+      </w:pPr>
+      <w:r>
+        <w:rPr>
+          <w:noProof/>
+        </w:rPr>
+        <w:drawing>
+          <wp:inline distT="0" distB="0" distL="0" distR="0" wp14:anchorId="471E5660" wp14:editId="23BFE0DE">
+            <wp:extent cx="5943600" cy="3220085"/>
+            <wp:effectExtent l="0" t="0" r="0" b="0"/>
+            <wp:docPr id="14" name="תמונה 14"/>
+            <wp:cNvGraphicFramePr>
+              <a:graphicFrameLocks xmlns:a="http://schemas.openxmlformats.org/drawingml/2006/main" noChangeAspect="1"/>
+            </wp:cNvGraphicFramePr>
+            <a:graphic xmlns:a="http://schemas.openxmlformats.org/drawingml/2006/main">
+              <a:graphicData uri="http://schemas.openxmlformats.org/drawingml/2006/picture">
+                <pic:pic xmlns:pic="http://schemas.openxmlformats.org/drawingml/2006/picture">
+                  <pic:nvPicPr>
+                    <pic:cNvPr id="0" name="Picture 4"/>
+                    <pic:cNvPicPr>
+                      <a:picLocks noChangeAspect="1" noChangeArrowheads="1"/>
+                    </pic:cNvPicPr>
+                  </pic:nvPicPr>
+                  <pic:blipFill>
+                    <a:blip r:embed="rId18" cstate="print">
+                      <a:extLst>
+                        <a:ext uri="{28A0092B-C50C-407E-A947-70E740481C1C}">
+                          <a14:useLocalDpi xmlns:a14="http://schemas.microsoft.com/office/drawing/2010/main" val="0"/>
+                        </a:ext>
+                      </a:extLst>
+                    </a:blip>
+                    <a:srcRect/>
+                    <a:stretch>
+                      <a:fillRect/>
+                    </a:stretch>
+                  </pic:blipFill>
+                  <pic:spPr bwMode="auto">
+                    <a:xfrm>
+                      <a:off x="0" y="0"/>
+                      <a:ext cx="5943600" cy="3220085"/>
+                    </a:xfrm>
+                    <a:prstGeom prst="rect">
+                      <a:avLst/>
+                    </a:prstGeom>
+                    <a:noFill/>
+                    <a:ln>
+                      <a:noFill/>
+                    </a:ln>
+                  </pic:spPr>
+                </pic:pic>
+              </a:graphicData>
+            </a:graphic>
+          </wp:inline>
+        </w:drawing>
+      </w:r>
+    </w:p>
+    <w:p>
+      <w:pPr>
+        <w:pStyle w:val="aa"/>
+      </w:pPr>
+    </w:p>
+    <w:p>
+      <w:r>
+        <w:t>Results:</w:t>
+      </w:r>
+    </w:p>
+    <w:tbl>
+      <w:tblPr>
+        <w:tblStyle w:val="af5"/>
+        <w:tblW w:w="0" w:type="auto"/>
+        <w:tblLayout w:type="fixed"/>
+        <w:tblLook w:val="04A0" w:firstRow="1" w:lastRow="0" w:firstColumn="1" w:lastColumn="0" w:noHBand="0" w:noVBand="1"/>
+      </w:tblPr>
+      <w:tblGrid>
+        <w:gridCol w:w="1242"/>
+        <w:gridCol w:w="8334"/>
+      </w:tblGrid>
+      <w:tr>
+        <w:tc>
+          <w:tcPr>
+            <w:tcW w:w="1242" w:type="dxa"/>
+          </w:tcPr>
+          <w:p>
+            <w:r>
+              <w:t>Fmax</w:t>
+            </w:r>
+          </w:p>
+        </w:tc>
+        <w:tc>
+          <w:tcPr>
+            <w:tcW w:w="8334" w:type="dxa"/>
+          </w:tcPr>
+          <w:p>
+            <w:pPr>
+              <w:rPr>
+                <w:noProof/>
+              </w:rPr>
+            </w:pPr>
+          </w:p>
+          <w:p>
+            <w:r>
+              <w:rPr>
+                <w:noProof/>
+              </w:rPr>
+              <w:lastRenderedPageBreak/>
+              <w:drawing>
+                <wp:inline distT="0" distB="0" distL="0" distR="0" wp14:anchorId="628510A7" wp14:editId="3D323E57">
+                  <wp:extent cx="5340781" cy="993913"/>
+                  <wp:effectExtent l="0" t="0" r="0" b="0"/>
+                  <wp:docPr id="15" name="תמונה 15"/>
+                  <wp:cNvGraphicFramePr>
+                    <a:graphicFrameLocks xmlns:a="http://schemas.openxmlformats.org/drawingml/2006/main" noChangeAspect="1"/>
+                  </wp:cNvGraphicFramePr>
+                  <a:graphic xmlns:a="http://schemas.openxmlformats.org/drawingml/2006/main">
+                    <a:graphicData uri="http://schemas.openxmlformats.org/drawingml/2006/picture">
+                      <pic:pic xmlns:pic="http://schemas.openxmlformats.org/drawingml/2006/picture">
+                        <pic:nvPicPr>
+                          <pic:cNvPr id="0" name="Picture 5"/>
+                          <pic:cNvPicPr>
+                            <a:picLocks noChangeAspect="1" noChangeArrowheads="1"/>
+                          </pic:cNvPicPr>
+                        </pic:nvPicPr>
+                        <pic:blipFill rotWithShape="1">
+                          <a:blip r:embed="rId19">
+                            <a:extLst>
+                              <a:ext uri="{28A0092B-C50C-407E-A947-70E740481C1C}">
+                                <a14:useLocalDpi xmlns:a14="http://schemas.microsoft.com/office/drawing/2010/main" val="0"/>
+                              </a:ext>
+                            </a:extLst>
+                          </a:blip>
+                          <a:srcRect r="32181" b="-10096"/>
+                          <a:stretch/>
+                        </pic:blipFill>
+                        <pic:spPr bwMode="auto">
+                          <a:xfrm>
+                            <a:off x="0" y="0"/>
+                            <a:ext cx="5419105" cy="1008489"/>
+                          </a:xfrm>
+                          <a:prstGeom prst="rect">
+                            <a:avLst/>
+                          </a:prstGeom>
+                          <a:noFill/>
+                          <a:ln>
+                            <a:noFill/>
+                          </a:ln>
+                          <a:extLst>
+                            <a:ext uri="{53640926-AAD7-44D8-BBD7-CCE9431645EC}">
+                              <a14:shadowObscured xmlns:a14="http://schemas.microsoft.com/office/drawing/2010/main"/>
+                            </a:ext>
+                          </a:extLst>
+                        </pic:spPr>
+                      </pic:pic>
+                    </a:graphicData>
+                  </a:graphic>
+                </wp:inline>
+              </w:drawing>
+            </w:r>
+          </w:p>
+        </w:tc>
+      </w:tr>
+      <w:tr>
+        <w:tc>
+          <w:tcPr>
+            <w:tcW w:w="1242" w:type="dxa"/>
+          </w:tcPr>
+          <w:p>
+            <w:r>
+              <w:lastRenderedPageBreak/>
+              <w:t>%</w:t>
+            </w:r>
+            <w:r>
+              <w:t>Logic Utilization</w:t>
+            </w:r>
+          </w:p>
+        </w:tc>
+        <w:tc>
+          <w:tcPr>
+            <w:tcW w:w="8334" w:type="dxa"/>
+          </w:tcPr>
+          <w:p>
+            <w:pPr>
+              <w:tabs>
+                <w:tab w:val="left" w:pos="601"/>
+              </w:tabs>
+            </w:pPr>
+            <w:r>
+              <w:t>1102 / 49760 (2%)</w:t>
+            </w:r>
+            <w:r>
+              <w:tab/>
+            </w:r>
+          </w:p>
+        </w:tc>
+      </w:tr>
+      <w:tr>
+        <w:tc>
+          <w:tcPr>
+            <w:tcW w:w="1242" w:type="dxa"/>
+          </w:tcPr>
+          <w:p/>
+        </w:tc>
+        <w:tc>
+          <w:tcPr>
+            <w:tcW w:w="8334" w:type="dxa"/>
+          </w:tcPr>
+          <w:p/>
+        </w:tc>
+      </w:tr>
+      <w:tr>
+        <w:tc>
+          <w:tcPr>
+            <w:tcW w:w="1242" w:type="dxa"/>
+          </w:tcPr>
+          <w:p/>
+        </w:tc>
+        <w:tc>
+          <w:tcPr>
+            <w:tcW w:w="8334" w:type="dxa"/>
+          </w:tcPr>
+          <w:p/>
+        </w:tc>
+      </w:tr>
+    </w:tbl>
+    <w:p/>
+    <w:p>
+      <w:r>
+        <w:t>Questions:</w:t>
+      </w:r>
+      <w:r>
+        <w:t xml:space="preserve"> </w:t>
+      </w:r>
+    </w:p>
+    <w:p>
+      <w:pPr>
+        <w:pStyle w:val="afa"/>
+        <w:numPr>
+          <w:ilvl w:val="0"/>
+          <w:numId w:val="13"/>
+        </w:numPr>
+        <w:ind w:left="360"/>
+      </w:pPr>
+      <w:r>
+        <w:t>Does the board behave as you expected?</w:t>
+      </w:r>
+    </w:p>
+    <w:p>
+      <w:pPr>
+        <w:pStyle w:val="afa"/>
+        <w:numPr>
+          <w:ilvl w:val="0"/>
+          <w:numId w:val="12"/>
+        </w:numPr>
+        <w:ind w:left="360"/>
+      </w:pPr>
+      <w:r>
+        <w:t>Yes</w:t>
+      </w:r>
+      <w:r>
+        <w:t>. At first I expected to see the voltage as is. But than I remembered that the ADC output a 12bit output which is a ratio of the total 2.5V.</w:t>
+      </w:r>
+    </w:p>
+    <w:p>
+      <w:pPr>
+        <w:pStyle w:val="afa"/>
+        <w:numPr>
+          <w:ilvl w:val="0"/>
+          <w:numId w:val="12"/>
+        </w:numPr>
+        <w:ind w:left="360"/>
+      </w:pPr>
+      <w:r>
+        <w:t>In addition, sometimes the 7-SEG output is not fully understandable. Some of its led light with low intensity. This is probably due to the voltage not being constant. Thereby we probably measure the ADC too fast and thus the human eye cant distinguish between the two close digits.</w:t>
+      </w:r>
+    </w:p>
+    <w:p>
+      <w:pPr>
+        <w:pStyle w:val="afa"/>
+        <w:numPr>
+          <w:ilvl w:val="0"/>
+          <w:numId w:val="13"/>
+        </w:numPr>
+        <w:ind w:left="360"/>
+      </w:pPr>
+      <w:r>
+        <w:t>Is this a good voltmeter as is?</w:t>
+      </w:r>
+    </w:p>
+    <w:p>
+      <w:pPr>
+        <w:pStyle w:val="afa"/>
+        <w:numPr>
+          <w:ilvl w:val="0"/>
+          <w:numId w:val="14"/>
+        </w:numPr>
+        <w:ind w:left="360"/>
+      </w:pPr>
+      <w:r>
+        <w:t>At first look it seems it does the trick. However it does have a limitation of 2.5V max. Its error rate should be checked according to the ADC datasheet, and so on.</w:t>
+      </w:r>
+    </w:p>
+    <w:p>
+      <w:r>
+        <w:t>3. What could you change in either the board hardware or FPGA logic to make it perform better?</w:t>
+      </w:r>
+    </w:p>
+    <w:p>
+      <w:pPr>
+        <w:pStyle w:val="afa"/>
+        <w:numPr>
+          <w:ilvl w:val="0"/>
+          <w:numId w:val="14"/>
+        </w:numPr>
+      </w:pPr>
+      <w:r>
+        <w:t>Changing the LED output in slower rate, allowing a proper display of the leds</w:t>
+      </w:r>
+    </w:p>
+    <w:p>
+      <w:pPr>
+        <w:pStyle w:val="afa"/>
+        <w:numPr>
+          <w:ilvl w:val="0"/>
+          <w:numId w:val="14"/>
+        </w:numPr>
+      </w:pPr>
+      <w:r>
+        <w:t>Doing the bonus mission and outputting a proper</w:t>
+      </w:r>
+      <w:r>
+        <w:t xml:space="preserve"> decimal view of the voltage</w:t>
+      </w:r>
+    </w:p>
+    <w:p>
+      <w:pPr>
+        <w:pStyle w:val="afa"/>
+      </w:pPr>
+    </w:p>
+    <w:p>
+      <w:r>
+        <w:t>Conclusions:</w:t>
+      </w:r>
+    </w:p>
+    <w:p>
+      <w:r>
+        <w:t xml:space="preserve">Lessons Learned (What did you learn?): </w:t>
+      </w:r>
+    </w:p>
+    <w:p>
+      <w:pPr>
+        <w:pStyle w:val="afa"/>
+        <w:numPr>
+          <w:ilvl w:val="0"/>
+          <w:numId w:val="14"/>
+        </w:numPr>
+      </w:pPr>
+      <w:r>
+        <w:t>Using the ADC toolkit</w:t>
+      </w:r>
+    </w:p>
+    <w:p>
+      <w:pPr>
+        <w:pStyle w:val="afa"/>
+        <w:numPr>
+          <w:ilvl w:val="0"/>
+          <w:numId w:val="14"/>
+        </w:numPr>
+      </w:pPr>
+      <w:r>
+        <w:t>Configuring an ADC ip core</w:t>
+      </w:r>
+    </w:p>
+    <w:p>
+      <w:pPr>
+        <w:pStyle w:val="afa"/>
+        <w:numPr>
+          <w:ilvl w:val="0"/>
+          <w:numId w:val="14"/>
+        </w:numPr>
+      </w:pPr>
+      <w:r>
+        <w:t>Using platform designer, especially with Avalon bridge, and buses</w:t>
+      </w:r>
+    </w:p>
+    <w:p>
+      <w:pPr>
+        <w:pStyle w:val="afa"/>
+        <w:numPr>
+          <w:ilvl w:val="0"/>
+          <w:numId w:val="14"/>
+        </w:numPr>
+      </w:pPr>
+      <w:r>
+        <w:t>Reading others Verilog files and understanding them</w:t>
+      </w:r>
+    </w:p>
+    <w:p/>
+    <w:p/>
+    <w:p>
+      <w:pPr>
+        <w:rPr>
+          <w:rFonts w:asciiTheme="majorHAnsi" w:eastAsiaTheme="majorEastAsia" w:hAnsiTheme="majorHAnsi" w:cstheme="majorBidi"/>
+          <w:color w:val="CD8C06" w:themeColor="accent1" w:themeShade="BF"/>
+          <w:sz w:val="36"/>
+          <w:szCs w:val="36"/>
+        </w:rPr>
+      </w:pPr>
+      <w:r>
+        <w:br w:type="page"/>
+      </w:r>
+    </w:p>
+    <w:p>
+      <w:pPr>
+        <w:pStyle w:val="1"/>
+      </w:pPr>
+      <w:r>
+        <w:lastRenderedPageBreak/>
+        <w:t>Module 3</w:t>
+      </w:r>
+    </w:p>
+    <w:p>
+      <w:pPr>
+        <w:pStyle w:val="aa"/>
+      </w:pPr>
+    </w:p>
+    <w:p>
+      <w:pPr>
+        <w:pStyle w:val="2"/>
+      </w:pPr>
+      <w:r>
+        <w:t>NIOS II Hardware Design</w:t>
+      </w:r>
+      <w:r>
+        <w:t xml:space="preserve"> </w:t>
+      </w:r>
+    </w:p>
+    <w:p>
+      <w:pPr>
+        <w:pStyle w:val="aa"/>
+      </w:pPr>
+    </w:p>
+    <w:p>
+      <w:pPr>
+        <w:pStyle w:val="aa"/>
+      </w:pPr>
+      <w:r>
+        <w:t>Author:</w:t>
+      </w:r>
     </w:p>
     <w:p>
       <w:pPr>
@@ -2760,9 +4028,6 @@
           </w:tcPr>
           <w:p>
             <w:r>
-              <w:t xml:space="preserve">% </w:t>
-            </w:r>
-            <w:r>
               <w:t>Logic Utilization</w:t>
             </w:r>
           </w:p>
@@ -2779,11 +4044,7 @@
           <w:tcPr>
             <w:tcW w:w="1705" w:type="dxa"/>
           </w:tcPr>
-          <w:p>
-            <w:r>
-              <w:t>Total registers</w:t>
-            </w:r>
-          </w:p>
+          <w:p/>
         </w:tc>
         <w:tc>
           <w:tcPr>
@@ -2810,40 +4071,66 @@
     <w:p/>
     <w:p>
       <w:r>
+        <w:t>Questions:</w:t>
+      </w:r>
+    </w:p>
+    <w:p>
+      <w:r>
+        <w:t>1. What is the purpose of the Avalon Memory-Mapped Clock-Crossing Bridge?</w:t>
+      </w:r>
+    </w:p>
+    <w:p/>
+    <w:p>
+      <w:r>
+        <w:t>Conclusions:</w:t>
+      </w:r>
+    </w:p>
+    <w:p>
+      <w:r>
+        <w:t xml:space="preserve">Lessons Learned (What did you learn?):  </w:t>
+      </w:r>
+    </w:p>
+    <w:p/>
+    <w:p>
+      <w:pPr>
+        <w:rPr>
+          <w:rFonts w:asciiTheme="majorHAnsi" w:eastAsiaTheme="majorEastAsia" w:hAnsiTheme="majorHAnsi" w:cstheme="majorBidi"/>
+          <w:color w:val="CD8C06" w:themeColor="accent1" w:themeShade="BF"/>
+          <w:sz w:val="36"/>
+          <w:szCs w:val="36"/>
+        </w:rPr>
+      </w:pPr>
+      <w:r>
+        <w:br w:type="page"/>
+      </w:r>
+    </w:p>
+    <w:p>
+      <w:pPr>
+        <w:pStyle w:val="1"/>
+      </w:pPr>
+      <w:r>
         <w:lastRenderedPageBreak/>
-        <w:t>Questions:</w:t>
-      </w:r>
-      <w:r>
-        <w:t xml:space="preserve">  </w:t>
-      </w:r>
-    </w:p>
-    <w:p>
-      <w:r>
-        <w:t>1. Did the LED change brightness depending on the setting of the first 3 switches?</w:t>
-      </w:r>
-    </w:p>
-    <w:p/>
-    <w:p/>
-    <w:p>
-      <w:r>
-        <w:t>Conclusions:</w:t>
-      </w:r>
-    </w:p>
-    <w:p>
-      <w:r>
-        <w:t xml:space="preserve">Lessons Learned (What did you learn?):  </w:t>
-      </w:r>
-    </w:p>
-    <w:p/>
+        <w:t>Module 4</w:t>
+      </w:r>
+    </w:p>
+    <w:p>
+      <w:pPr>
+        <w:pStyle w:val="aa"/>
+      </w:pPr>
+    </w:p>
     <w:p>
       <w:pPr>
         <w:pStyle w:val="2"/>
       </w:pPr>
       <w:r>
-        <w:t>ADC</w:t>
-      </w:r>
-    </w:p>
-    <w:p/>
+        <w:t>NIOS II Software Design and System Test</w:t>
+      </w:r>
+    </w:p>
+    <w:p>
+      <w:pPr>
+        <w:pStyle w:val="aa"/>
+      </w:pPr>
+    </w:p>
     <w:p>
       <w:pPr>
         <w:pStyle w:val="aa"/>
@@ -2972,491 +4259,6 @@
           </w:tcPr>
           <w:p>
             <w:r>
-              <w:t>%</w:t>
-            </w:r>
-            <w:r>
-              <w:t>Logic Utilization</w:t>
-            </w:r>
-          </w:p>
-        </w:tc>
-        <w:tc>
-          <w:tcPr>
-            <w:tcW w:w="1350" w:type="dxa"/>
-          </w:tcPr>
-          <w:p/>
-        </w:tc>
-      </w:tr>
-      <w:tr>
-        <w:tc>
-          <w:tcPr>
-            <w:tcW w:w="1705" w:type="dxa"/>
-          </w:tcPr>
-          <w:p/>
-        </w:tc>
-        <w:tc>
-          <w:tcPr>
-            <w:tcW w:w="1350" w:type="dxa"/>
-          </w:tcPr>
-          <w:p/>
-        </w:tc>
-      </w:tr>
-      <w:tr>
-        <w:tc>
-          <w:tcPr>
-            <w:tcW w:w="1705" w:type="dxa"/>
-          </w:tcPr>
-          <w:p/>
-        </w:tc>
-        <w:tc>
-          <w:tcPr>
-            <w:tcW w:w="1350" w:type="dxa"/>
-          </w:tcPr>
-          <w:p/>
-        </w:tc>
-      </w:tr>
-    </w:tbl>
-    <w:p/>
-    <w:p>
-      <w:r>
-        <w:t>Questions:</w:t>
-      </w:r>
-      <w:r>
-        <w:t xml:space="preserve"> </w:t>
-      </w:r>
-    </w:p>
-    <w:p>
-      <w:r>
-        <w:t xml:space="preserve">1. </w:t>
-      </w:r>
-      <w:r>
-        <w:t>Does the board behave as you expected?</w:t>
-      </w:r>
-    </w:p>
-    <w:p>
-      <w:r>
-        <w:t>2. Is this a good voltmeter as is?</w:t>
-      </w:r>
-    </w:p>
-    <w:p>
-      <w:r>
-        <w:t>3. What could you change in either the board hardware or FPGA logic to make it perform better?</w:t>
-      </w:r>
-    </w:p>
-    <w:p/>
-    <w:p>
-      <w:r>
-        <w:t>Conclusions:</w:t>
-      </w:r>
-    </w:p>
-    <w:p>
-      <w:r>
-        <w:t xml:space="preserve">Lessons Learned (What did you learn?):  </w:t>
-      </w:r>
-    </w:p>
-    <w:p/>
-    <w:p/>
-    <w:p>
-      <w:pPr>
-        <w:rPr>
-          <w:rFonts w:asciiTheme="majorHAnsi" w:eastAsiaTheme="majorEastAsia" w:hAnsiTheme="majorHAnsi" w:cstheme="majorBidi"/>
-          <w:color w:val="CD8C06" w:themeColor="accent1" w:themeShade="BF"/>
-          <w:sz w:val="36"/>
-          <w:szCs w:val="36"/>
-        </w:rPr>
-      </w:pPr>
-      <w:r>
-        <w:br w:type="page"/>
-      </w:r>
-    </w:p>
-    <w:p>
-      <w:pPr>
-        <w:pStyle w:val="1"/>
-      </w:pPr>
-      <w:r>
-        <w:lastRenderedPageBreak/>
-        <w:t>Module 3</w:t>
-      </w:r>
-    </w:p>
-    <w:p>
-      <w:pPr>
-        <w:pStyle w:val="aa"/>
-      </w:pPr>
-    </w:p>
-    <w:p>
-      <w:pPr>
-        <w:pStyle w:val="2"/>
-      </w:pPr>
-      <w:r>
-        <w:t>NIOS II Hardware Design</w:t>
-      </w:r>
-      <w:r>
-        <w:t xml:space="preserve"> </w:t>
-      </w:r>
-    </w:p>
-    <w:p>
-      <w:pPr>
-        <w:pStyle w:val="aa"/>
-      </w:pPr>
-    </w:p>
-    <w:p>
-      <w:pPr>
-        <w:pStyle w:val="aa"/>
-      </w:pPr>
-      <w:r>
-        <w:t>Author:</w:t>
-      </w:r>
-    </w:p>
-    <w:p>
-      <w:pPr>
-        <w:pStyle w:val="aa"/>
-      </w:pPr>
-      <w:r>
-        <w:t xml:space="preserve">Date: </w:t>
-      </w:r>
-    </w:p>
-    <w:p>
-      <w:pPr>
-        <w:pStyle w:val="aa"/>
-      </w:pPr>
-      <w:r>
-        <w:t>Procedure/Description of Test:</w:t>
-      </w:r>
-    </w:p>
-    <w:p>
-      <w:pPr>
-        <w:pStyle w:val="aa"/>
-      </w:pPr>
-    </w:p>
-    <w:p>
-      <w:pPr>
-        <w:pStyle w:val="aa"/>
-      </w:pPr>
-    </w:p>
-    <w:p>
-      <w:pPr>
-        <w:pStyle w:val="aa"/>
-      </w:pPr>
-      <w:r>
-        <w:t>Observations:</w:t>
-      </w:r>
-    </w:p>
-    <w:p>
-      <w:pPr>
-        <w:pStyle w:val="aa"/>
-      </w:pPr>
-    </w:p>
-    <w:p>
-      <w:pPr>
-        <w:pStyle w:val="aa"/>
-      </w:pPr>
-    </w:p>
-    <w:p>
-      <w:pPr>
-        <w:pStyle w:val="aa"/>
-      </w:pPr>
-      <w:r>
-        <w:t>Data:</w:t>
-      </w:r>
-    </w:p>
-    <w:p>
-      <w:pPr>
-        <w:pStyle w:val="aa"/>
-      </w:pPr>
-    </w:p>
-    <w:p>
-      <w:pPr>
-        <w:pStyle w:val="aa"/>
-      </w:pPr>
-      <w:r>
-        <w:t>Images/Drawings:</w:t>
-      </w:r>
-    </w:p>
-    <w:p>
-      <w:pPr>
-        <w:pStyle w:val="aa"/>
-      </w:pPr>
-    </w:p>
-    <w:p>
-      <w:pPr>
-        <w:pStyle w:val="aa"/>
-      </w:pPr>
-    </w:p>
-    <w:p>
-      <w:pPr>
-        <w:pStyle w:val="aa"/>
-      </w:pPr>
-    </w:p>
-    <w:p>
-      <w:r>
-        <w:t>Results:</w:t>
-      </w:r>
-    </w:p>
-    <w:tbl>
-      <w:tblPr>
-        <w:tblStyle w:val="af5"/>
-        <w:tblW w:w="0" w:type="auto"/>
-        <w:tblLook w:val="04A0" w:firstRow="1" w:lastRow="0" w:firstColumn="1" w:lastColumn="0" w:noHBand="0" w:noVBand="1"/>
-      </w:tblPr>
-      <w:tblGrid>
-        <w:gridCol w:w="1705"/>
-        <w:gridCol w:w="1350"/>
-      </w:tblGrid>
-      <w:tr>
-        <w:tc>
-          <w:tcPr>
-            <w:tcW w:w="1705" w:type="dxa"/>
-          </w:tcPr>
-          <w:p>
-            <w:r>
-              <w:t>Fmax</w:t>
-            </w:r>
-          </w:p>
-        </w:tc>
-        <w:tc>
-          <w:tcPr>
-            <w:tcW w:w="1350" w:type="dxa"/>
-          </w:tcPr>
-          <w:p/>
-        </w:tc>
-      </w:tr>
-      <w:tr>
-        <w:tc>
-          <w:tcPr>
-            <w:tcW w:w="1705" w:type="dxa"/>
-          </w:tcPr>
-          <w:p>
-            <w:r>
-              <w:t>Logic Utilization</w:t>
-            </w:r>
-          </w:p>
-        </w:tc>
-        <w:tc>
-          <w:tcPr>
-            <w:tcW w:w="1350" w:type="dxa"/>
-          </w:tcPr>
-          <w:p/>
-        </w:tc>
-      </w:tr>
-      <w:tr>
-        <w:tc>
-          <w:tcPr>
-            <w:tcW w:w="1705" w:type="dxa"/>
-          </w:tcPr>
-          <w:p/>
-        </w:tc>
-        <w:tc>
-          <w:tcPr>
-            <w:tcW w:w="1350" w:type="dxa"/>
-          </w:tcPr>
-          <w:p/>
-        </w:tc>
-      </w:tr>
-      <w:tr>
-        <w:tc>
-          <w:tcPr>
-            <w:tcW w:w="1705" w:type="dxa"/>
-          </w:tcPr>
-          <w:p/>
-        </w:tc>
-        <w:tc>
-          <w:tcPr>
-            <w:tcW w:w="1350" w:type="dxa"/>
-          </w:tcPr>
-          <w:p/>
-        </w:tc>
-      </w:tr>
-    </w:tbl>
-    <w:p/>
-    <w:p>
-      <w:r>
-        <w:t>Questions:</w:t>
-      </w:r>
-    </w:p>
-    <w:p>
-      <w:r>
-        <w:t>1. What is the purpose of the Avalon Memory-Mapped Clock-Crossing Bridge?</w:t>
-      </w:r>
-    </w:p>
-    <w:p/>
-    <w:p>
-      <w:r>
-        <w:t>Conclusions:</w:t>
-      </w:r>
-    </w:p>
-    <w:p>
-      <w:r>
-        <w:t xml:space="preserve">Lessons Learned (What did you learn?):  </w:t>
-      </w:r>
-    </w:p>
-    <w:p/>
-    <w:p>
-      <w:pPr>
-        <w:rPr>
-          <w:rFonts w:asciiTheme="majorHAnsi" w:eastAsiaTheme="majorEastAsia" w:hAnsiTheme="majorHAnsi" w:cstheme="majorBidi"/>
-          <w:color w:val="CD8C06" w:themeColor="accent1" w:themeShade="BF"/>
-          <w:sz w:val="36"/>
-          <w:szCs w:val="36"/>
-        </w:rPr>
-      </w:pPr>
-      <w:r>
-        <w:br w:type="page"/>
-      </w:r>
-    </w:p>
-    <w:p>
-      <w:pPr>
-        <w:pStyle w:val="1"/>
-      </w:pPr>
-      <w:r>
-        <w:lastRenderedPageBreak/>
-        <w:t>Module 4</w:t>
-      </w:r>
-    </w:p>
-    <w:p>
-      <w:pPr>
-        <w:pStyle w:val="aa"/>
-      </w:pPr>
-    </w:p>
-    <w:p>
-      <w:pPr>
-        <w:pStyle w:val="2"/>
-      </w:pPr>
-      <w:r>
-        <w:t>NIOS II Software Design and System Test</w:t>
-      </w:r>
-    </w:p>
-    <w:p>
-      <w:pPr>
-        <w:pStyle w:val="aa"/>
-      </w:pPr>
-    </w:p>
-    <w:p>
-      <w:pPr>
-        <w:pStyle w:val="aa"/>
-      </w:pPr>
-      <w:r>
-        <w:t>Author:</w:t>
-      </w:r>
-    </w:p>
-    <w:p>
-      <w:pPr>
-        <w:pStyle w:val="aa"/>
-      </w:pPr>
-      <w:r>
-        <w:t xml:space="preserve">Date: </w:t>
-      </w:r>
-    </w:p>
-    <w:p>
-      <w:pPr>
-        <w:pStyle w:val="aa"/>
-      </w:pPr>
-      <w:r>
-        <w:t>Procedure/Description of Test:</w:t>
-      </w:r>
-    </w:p>
-    <w:p>
-      <w:pPr>
-        <w:pStyle w:val="aa"/>
-      </w:pPr>
-    </w:p>
-    <w:p>
-      <w:pPr>
-        <w:pStyle w:val="aa"/>
-      </w:pPr>
-    </w:p>
-    <w:p>
-      <w:pPr>
-        <w:pStyle w:val="aa"/>
-      </w:pPr>
-      <w:r>
-        <w:t>Observations:</w:t>
-      </w:r>
-    </w:p>
-    <w:p>
-      <w:pPr>
-        <w:pStyle w:val="aa"/>
-      </w:pPr>
-    </w:p>
-    <w:p>
-      <w:pPr>
-        <w:pStyle w:val="aa"/>
-      </w:pPr>
-    </w:p>
-    <w:p>
-      <w:pPr>
-        <w:pStyle w:val="aa"/>
-      </w:pPr>
-      <w:r>
-        <w:t>Data:</w:t>
-      </w:r>
-    </w:p>
-    <w:p>
-      <w:pPr>
-        <w:pStyle w:val="aa"/>
-      </w:pPr>
-    </w:p>
-    <w:p>
-      <w:pPr>
-        <w:pStyle w:val="aa"/>
-      </w:pPr>
-      <w:r>
-        <w:t>Images/Drawings:</w:t>
-      </w:r>
-    </w:p>
-    <w:p>
-      <w:pPr>
-        <w:pStyle w:val="aa"/>
-      </w:pPr>
-    </w:p>
-    <w:p>
-      <w:pPr>
-        <w:pStyle w:val="aa"/>
-      </w:pPr>
-    </w:p>
-    <w:p>
-      <w:pPr>
-        <w:pStyle w:val="aa"/>
-      </w:pPr>
-    </w:p>
-    <w:p>
-      <w:r>
-        <w:t>Results:</w:t>
-      </w:r>
-    </w:p>
-    <w:tbl>
-      <w:tblPr>
-        <w:tblStyle w:val="af5"/>
-        <w:tblW w:w="0" w:type="auto"/>
-        <w:tblLook w:val="04A0" w:firstRow="1" w:lastRow="0" w:firstColumn="1" w:lastColumn="0" w:noHBand="0" w:noVBand="1"/>
-      </w:tblPr>
-      <w:tblGrid>
-        <w:gridCol w:w="1705"/>
-        <w:gridCol w:w="1350"/>
-      </w:tblGrid>
-      <w:tr>
-        <w:tc>
-          <w:tcPr>
-            <w:tcW w:w="1705" w:type="dxa"/>
-          </w:tcPr>
-          <w:p>
-            <w:r>
-              <w:t>Fmax</w:t>
-            </w:r>
-          </w:p>
-        </w:tc>
-        <w:tc>
-          <w:tcPr>
-            <w:tcW w:w="1350" w:type="dxa"/>
-          </w:tcPr>
-          <w:p/>
-        </w:tc>
-      </w:tr>
-      <w:tr>
-        <w:tc>
-          <w:tcPr>
-            <w:tcW w:w="1705" w:type="dxa"/>
-          </w:tcPr>
-          <w:p>
-            <w:r>
               <w:t>Logic Utilization</w:t>
             </w:r>
           </w:p>
@@ -3600,12 +4402,12 @@
     </w:p>
     <w:p/>
     <w:sectPr>
-      <w:headerReference w:type="even" r:id="rId15"/>
-      <w:headerReference w:type="default" r:id="rId16"/>
-      <w:footerReference w:type="even" r:id="rId17"/>
-      <w:footerReference w:type="default" r:id="rId18"/>
-      <w:headerReference w:type="first" r:id="rId19"/>
-      <w:footerReference w:type="first" r:id="rId20"/>
+      <w:headerReference w:type="even" r:id="rId20"/>
+      <w:headerReference w:type="default" r:id="rId21"/>
+      <w:footerReference w:type="even" r:id="rId22"/>
+      <w:footerReference w:type="default" r:id="rId23"/>
+      <w:headerReference w:type="first" r:id="rId24"/>
+      <w:footerReference w:type="first" r:id="rId25"/>
       <w:pgSz w:w="12240" w:h="15840"/>
       <w:pgMar w:top="1440" w:right="1440" w:bottom="1440" w:left="1440" w:header="720" w:footer="720" w:gutter="0"/>
       <w:cols w:space="720"/>
@@ -3660,6 +4462,7 @@
         <w:docPartUnique/>
       </w:docPartObj>
     </w:sdtPr>
+    <w:sdtEndPr/>
     <w:sdtContent>
       <w:p>
         <w:pPr>
@@ -4705,7 +5508,7 @@
   <w:abstractNum w:abstractNumId="5" w15:restartNumberingAfterBreak="0">
     <w:nsid w:val="388C2338"/>
     <w:multiLevelType w:val="hybridMultilevel"/>
-    <w:tmpl w:val="9880CA70"/>
+    <w:tmpl w:val="BFDCD460"/>
     <w:lvl w:ilvl="0" w:tplc="7046A55E">
       <w:numFmt w:val="bullet"/>
       <w:lvlText w:val=""/>
@@ -4729,7 +5532,7 @@
         <w:rFonts w:ascii="Courier New" w:hAnsi="Courier New" w:cs="Courier New" w:hint="default"/>
       </w:rPr>
     </w:lvl>
-    <w:lvl w:ilvl="2" w:tplc="04090005" w:tentative="1">
+    <w:lvl w:ilvl="2" w:tplc="04090005">
       <w:start w:val="1"/>
       <w:numFmt w:val="bullet"/>
       <w:lvlText w:val=""/>
@@ -4741,7 +5544,7 @@
         <w:rFonts w:ascii="Wingdings" w:hAnsi="Wingdings" w:hint="default"/>
       </w:rPr>
     </w:lvl>
-    <w:lvl w:ilvl="3" w:tplc="04090001" w:tentative="1">
+    <w:lvl w:ilvl="3" w:tplc="04090001">
       <w:start w:val="1"/>
       <w:numFmt w:val="bullet"/>
       <w:lvlText w:val=""/>
@@ -4753,7 +5556,7 @@
         <w:rFonts w:ascii="Symbol" w:hAnsi="Symbol" w:hint="default"/>
       </w:rPr>
     </w:lvl>
-    <w:lvl w:ilvl="4" w:tplc="04090003" w:tentative="1">
+    <w:lvl w:ilvl="4" w:tplc="04090003">
       <w:start w:val="1"/>
       <w:numFmt w:val="bullet"/>
       <w:lvlText w:val="o"/>
@@ -4815,6 +5618,119 @@
     </w:lvl>
   </w:abstractNum>
   <w:abstractNum w:abstractNumId="6" w15:restartNumberingAfterBreak="0">
+    <w:nsid w:val="3F7E1262"/>
+    <w:multiLevelType w:val="hybridMultilevel"/>
+    <w:tmpl w:val="7F52CBFC"/>
+    <w:lvl w:ilvl="0" w:tplc="04090001">
+      <w:start w:val="1"/>
+      <w:numFmt w:val="bullet"/>
+      <w:lvlText w:val=""/>
+      <w:lvlJc w:val="left"/>
+      <w:pPr>
+        <w:ind w:left="720" w:hanging="360"/>
+      </w:pPr>
+      <w:rPr>
+        <w:rFonts w:ascii="Symbol" w:hAnsi="Symbol" w:hint="default"/>
+      </w:rPr>
+    </w:lvl>
+    <w:lvl w:ilvl="1" w:tplc="04090003" w:tentative="1">
+      <w:start w:val="1"/>
+      <w:numFmt w:val="bullet"/>
+      <w:lvlText w:val="o"/>
+      <w:lvlJc w:val="left"/>
+      <w:pPr>
+        <w:ind w:left="1440" w:hanging="360"/>
+      </w:pPr>
+      <w:rPr>
+        <w:rFonts w:ascii="Courier New" w:hAnsi="Courier New" w:cs="Courier New" w:hint="default"/>
+      </w:rPr>
+    </w:lvl>
+    <w:lvl w:ilvl="2" w:tplc="04090005" w:tentative="1">
+      <w:start w:val="1"/>
+      <w:numFmt w:val="bullet"/>
+      <w:lvlText w:val=""/>
+      <w:lvlJc w:val="left"/>
+      <w:pPr>
+        <w:ind w:left="2160" w:hanging="360"/>
+      </w:pPr>
+      <w:rPr>
+        <w:rFonts w:ascii="Wingdings" w:hAnsi="Wingdings" w:hint="default"/>
+      </w:rPr>
+    </w:lvl>
+    <w:lvl w:ilvl="3" w:tplc="04090001" w:tentative="1">
+      <w:start w:val="1"/>
+      <w:numFmt w:val="bullet"/>
+      <w:lvlText w:val=""/>
+      <w:lvlJc w:val="left"/>
+      <w:pPr>
+        <w:ind w:left="2880" w:hanging="360"/>
+      </w:pPr>
+      <w:rPr>
+        <w:rFonts w:ascii="Symbol" w:hAnsi="Symbol" w:hint="default"/>
+      </w:rPr>
+    </w:lvl>
+    <w:lvl w:ilvl="4" w:tplc="04090003" w:tentative="1">
+      <w:start w:val="1"/>
+      <w:numFmt w:val="bullet"/>
+      <w:lvlText w:val="o"/>
+      <w:lvlJc w:val="left"/>
+      <w:pPr>
+        <w:ind w:left="3600" w:hanging="360"/>
+      </w:pPr>
+      <w:rPr>
+        <w:rFonts w:ascii="Courier New" w:hAnsi="Courier New" w:cs="Courier New" w:hint="default"/>
+      </w:rPr>
+    </w:lvl>
+    <w:lvl w:ilvl="5" w:tplc="04090005" w:tentative="1">
+      <w:start w:val="1"/>
+      <w:numFmt w:val="bullet"/>
+      <w:lvlText w:val=""/>
+      <w:lvlJc w:val="left"/>
+      <w:pPr>
+        <w:ind w:left="4320" w:hanging="360"/>
+      </w:pPr>
+      <w:rPr>
+        <w:rFonts w:ascii="Wingdings" w:hAnsi="Wingdings" w:hint="default"/>
+      </w:rPr>
+    </w:lvl>
+    <w:lvl w:ilvl="6" w:tplc="04090001" w:tentative="1">
+      <w:start w:val="1"/>
+      <w:numFmt w:val="bullet"/>
+      <w:lvlText w:val=""/>
+      <w:lvlJc w:val="left"/>
+      <w:pPr>
+        <w:ind w:left="5040" w:hanging="360"/>
+      </w:pPr>
+      <w:rPr>
+        <w:rFonts w:ascii="Symbol" w:hAnsi="Symbol" w:hint="default"/>
+      </w:rPr>
+    </w:lvl>
+    <w:lvl w:ilvl="7" w:tplc="04090003" w:tentative="1">
+      <w:start w:val="1"/>
+      <w:numFmt w:val="bullet"/>
+      <w:lvlText w:val="o"/>
+      <w:lvlJc w:val="left"/>
+      <w:pPr>
+        <w:ind w:left="5760" w:hanging="360"/>
+      </w:pPr>
+      <w:rPr>
+        <w:rFonts w:ascii="Courier New" w:hAnsi="Courier New" w:cs="Courier New" w:hint="default"/>
+      </w:rPr>
+    </w:lvl>
+    <w:lvl w:ilvl="8" w:tplc="04090005" w:tentative="1">
+      <w:start w:val="1"/>
+      <w:numFmt w:val="bullet"/>
+      <w:lvlText w:val=""/>
+      <w:lvlJc w:val="left"/>
+      <w:pPr>
+        <w:ind w:left="6480" w:hanging="360"/>
+      </w:pPr>
+      <w:rPr>
+        <w:rFonts w:ascii="Wingdings" w:hAnsi="Wingdings" w:hint="default"/>
+      </w:rPr>
+    </w:lvl>
+  </w:abstractNum>
+  <w:abstractNum w:abstractNumId="7" w15:restartNumberingAfterBreak="0">
     <w:nsid w:val="45DC50DF"/>
     <w:multiLevelType w:val="hybridMultilevel"/>
     <w:tmpl w:val="4C0CC0B8"/>
@@ -4900,7 +5816,96 @@
       </w:pPr>
     </w:lvl>
   </w:abstractNum>
-  <w:abstractNum w:abstractNumId="7" w15:restartNumberingAfterBreak="0">
+  <w:abstractNum w:abstractNumId="8" w15:restartNumberingAfterBreak="0">
+    <w:nsid w:val="46F30FD9"/>
+    <w:multiLevelType w:val="hybridMultilevel"/>
+    <w:tmpl w:val="C6BA7E06"/>
+    <w:lvl w:ilvl="0" w:tplc="9B464642">
+      <w:start w:val="1"/>
+      <w:numFmt w:val="decimal"/>
+      <w:lvlText w:val="%1."/>
+      <w:lvlJc w:val="left"/>
+      <w:pPr>
+        <w:ind w:left="720" w:hanging="360"/>
+      </w:pPr>
+      <w:rPr>
+        <w:rFonts w:hint="default"/>
+      </w:rPr>
+    </w:lvl>
+    <w:lvl w:ilvl="1" w:tplc="04090019" w:tentative="1">
+      <w:start w:val="1"/>
+      <w:numFmt w:val="lowerLetter"/>
+      <w:lvlText w:val="%2."/>
+      <w:lvlJc w:val="left"/>
+      <w:pPr>
+        <w:ind w:left="1440" w:hanging="360"/>
+      </w:pPr>
+    </w:lvl>
+    <w:lvl w:ilvl="2" w:tplc="0409001B" w:tentative="1">
+      <w:start w:val="1"/>
+      <w:numFmt w:val="lowerRoman"/>
+      <w:lvlText w:val="%3."/>
+      <w:lvlJc w:val="right"/>
+      <w:pPr>
+        <w:ind w:left="2160" w:hanging="180"/>
+      </w:pPr>
+    </w:lvl>
+    <w:lvl w:ilvl="3" w:tplc="0409000F" w:tentative="1">
+      <w:start w:val="1"/>
+      <w:numFmt w:val="decimal"/>
+      <w:lvlText w:val="%4."/>
+      <w:lvlJc w:val="left"/>
+      <w:pPr>
+        <w:ind w:left="2880" w:hanging="360"/>
+      </w:pPr>
+    </w:lvl>
+    <w:lvl w:ilvl="4" w:tplc="04090019" w:tentative="1">
+      <w:start w:val="1"/>
+      <w:numFmt w:val="lowerLetter"/>
+      <w:lvlText w:val="%5."/>
+      <w:lvlJc w:val="left"/>
+      <w:pPr>
+        <w:ind w:left="3600" w:hanging="360"/>
+      </w:pPr>
+    </w:lvl>
+    <w:lvl w:ilvl="5" w:tplc="0409001B" w:tentative="1">
+      <w:start w:val="1"/>
+      <w:numFmt w:val="lowerRoman"/>
+      <w:lvlText w:val="%6."/>
+      <w:lvlJc w:val="right"/>
+      <w:pPr>
+        <w:ind w:left="4320" w:hanging="180"/>
+      </w:pPr>
+    </w:lvl>
+    <w:lvl w:ilvl="6" w:tplc="0409000F" w:tentative="1">
+      <w:start w:val="1"/>
+      <w:numFmt w:val="decimal"/>
+      <w:lvlText w:val="%7."/>
+      <w:lvlJc w:val="left"/>
+      <w:pPr>
+        <w:ind w:left="5040" w:hanging="360"/>
+      </w:pPr>
+    </w:lvl>
+    <w:lvl w:ilvl="7" w:tplc="04090019" w:tentative="1">
+      <w:start w:val="1"/>
+      <w:numFmt w:val="lowerLetter"/>
+      <w:lvlText w:val="%8."/>
+      <w:lvlJc w:val="left"/>
+      <w:pPr>
+        <w:ind w:left="5760" w:hanging="360"/>
+      </w:pPr>
+    </w:lvl>
+    <w:lvl w:ilvl="8" w:tplc="0409001B" w:tentative="1">
+      <w:start w:val="1"/>
+      <w:numFmt w:val="lowerRoman"/>
+      <w:lvlText w:val="%9."/>
+      <w:lvlJc w:val="right"/>
+      <w:pPr>
+        <w:ind w:left="6480" w:hanging="180"/>
+      </w:pPr>
+    </w:lvl>
+  </w:abstractNum>
+  <w:abstractNum w:abstractNumId="9" w15:restartNumberingAfterBreak="0">
     <w:nsid w:val="5246097C"/>
     <w:multiLevelType w:val="hybridMultilevel"/>
     <w:tmpl w:val="BE1EFFE4"/>
@@ -4991,7 +5996,7 @@
       </w:pPr>
     </w:lvl>
   </w:abstractNum>
-  <w:abstractNum w:abstractNumId="8" w15:restartNumberingAfterBreak="0">
+  <w:abstractNum w:abstractNumId="10" w15:restartNumberingAfterBreak="0">
     <w:nsid w:val="569B4516"/>
     <w:multiLevelType w:val="hybridMultilevel"/>
     <w:tmpl w:val="DECA9B62"/>
@@ -5080,7 +6085,7 @@
       </w:pPr>
     </w:lvl>
   </w:abstractNum>
-  <w:abstractNum w:abstractNumId="9" w15:restartNumberingAfterBreak="0">
+  <w:abstractNum w:abstractNumId="11" w15:restartNumberingAfterBreak="0">
     <w:nsid w:val="5BB33E9C"/>
     <w:multiLevelType w:val="hybridMultilevel"/>
     <w:tmpl w:val="4C0CC0B8"/>
@@ -5166,7 +6171,7 @@
       </w:pPr>
     </w:lvl>
   </w:abstractNum>
-  <w:abstractNum w:abstractNumId="10" w15:restartNumberingAfterBreak="0">
+  <w:abstractNum w:abstractNumId="12" w15:restartNumberingAfterBreak="0">
     <w:nsid w:val="5F231ACD"/>
     <w:multiLevelType w:val="hybridMultilevel"/>
     <w:tmpl w:val="4C0CC0B8"/>
@@ -5252,7 +6257,7 @@
       </w:pPr>
     </w:lvl>
   </w:abstractNum>
-  <w:abstractNum w:abstractNumId="11" w15:restartNumberingAfterBreak="0">
+  <w:abstractNum w:abstractNumId="13" w15:restartNumberingAfterBreak="0">
     <w:nsid w:val="5FB73D0F"/>
     <w:multiLevelType w:val="hybridMultilevel"/>
     <w:tmpl w:val="BE1EFFE4"/>
@@ -5350,34 +6355,40 @@
     <w:abstractNumId w:val="4"/>
   </w:num>
   <w:num w:numId="3" w16cid:durableId="646589919">
-    <w:abstractNumId w:val="6"/>
+    <w:abstractNumId w:val="7"/>
   </w:num>
   <w:num w:numId="4" w16cid:durableId="1569850597">
     <w:abstractNumId w:val="2"/>
   </w:num>
   <w:num w:numId="5" w16cid:durableId="1601646016">
-    <w:abstractNumId w:val="10"/>
+    <w:abstractNumId w:val="12"/>
   </w:num>
   <w:num w:numId="6" w16cid:durableId="883055039">
-    <w:abstractNumId w:val="9"/>
+    <w:abstractNumId w:val="11"/>
   </w:num>
   <w:num w:numId="7" w16cid:durableId="1878662125">
-    <w:abstractNumId w:val="7"/>
+    <w:abstractNumId w:val="9"/>
   </w:num>
   <w:num w:numId="8" w16cid:durableId="1955088726">
     <w:abstractNumId w:val="0"/>
   </w:num>
   <w:num w:numId="9" w16cid:durableId="1009407729">
-    <w:abstractNumId w:val="11"/>
+    <w:abstractNumId w:val="13"/>
   </w:num>
   <w:num w:numId="10" w16cid:durableId="1145851868">
     <w:abstractNumId w:val="3"/>
   </w:num>
   <w:num w:numId="11" w16cid:durableId="2061711859">
-    <w:abstractNumId w:val="8"/>
+    <w:abstractNumId w:val="10"/>
   </w:num>
   <w:num w:numId="12" w16cid:durableId="1673413103">
     <w:abstractNumId w:val="5"/>
+  </w:num>
+  <w:num w:numId="13" w16cid:durableId="1485701238">
+    <w:abstractNumId w:val="8"/>
+  </w:num>
+  <w:num w:numId="14" w16cid:durableId="95835179">
+    <w:abstractNumId w:val="6"/>
   </w:num>
 </w:numbering>
 </file>
@@ -5505,6 +6516,7 @@
     <w:lsdException w:name="HTML Sample" w:semiHidden="1" w:unhideWhenUsed="1"/>
     <w:lsdException w:name="HTML Typewriter" w:semiHidden="1" w:unhideWhenUsed="1"/>
     <w:lsdException w:name="HTML Variable" w:semiHidden="1" w:unhideWhenUsed="1"/>
+    <w:lsdException w:name="Normal Table" w:semiHidden="1" w:unhideWhenUsed="1"/>
     <w:lsdException w:name="annotation subject" w:semiHidden="1" w:unhideWhenUsed="1"/>
     <w:lsdException w:name="No List" w:semiHidden="1" w:unhideWhenUsed="1"/>
     <w:lsdException w:name="Outline List 1" w:semiHidden="1" w:unhideWhenUsed="1"/>
@@ -5547,8 +6559,11 @@
     <w:lsdException w:name="Table Contemporary" w:semiHidden="1" w:unhideWhenUsed="1"/>
     <w:lsdException w:name="Table Elegant" w:semiHidden="1" w:unhideWhenUsed="1"/>
     <w:lsdException w:name="Table Professional" w:semiHidden="1" w:unhideWhenUsed="1"/>
+    <w:lsdException w:name="Table Subtle 1" w:semiHidden="1" w:unhideWhenUsed="1"/>
     <w:lsdException w:name="Table Subtle 2" w:semiHidden="1" w:unhideWhenUsed="1"/>
     <w:lsdException w:name="Table Web 1" w:semiHidden="1" w:unhideWhenUsed="1"/>
+    <w:lsdException w:name="Table Web 2" w:semiHidden="1" w:unhideWhenUsed="1"/>
+    <w:lsdException w:name="Table Web 3" w:semiHidden="1" w:unhideWhenUsed="1"/>
     <w:lsdException w:name="Balloon Text" w:semiHidden="1" w:unhideWhenUsed="1"/>
     <w:lsdException w:name="Table Grid" w:uiPriority="39"/>
     <w:lsdException w:name="Table Theme" w:semiHidden="1" w:unhideWhenUsed="1"/>

</xml_diff>

<commit_message>
answered week3 labnotebook questions
</commit_message>
<xml_diff>
--- a/LabNotebook.docx
+++ b/LabNotebook.docx
@@ -2707,10 +2707,7 @@
         </w:numPr>
       </w:pPr>
       <w:r>
-        <w:t>Pwm_led_top.</w:t>
-      </w:r>
-      <w:r>
-        <w:t>v – Verilog files created from the last page,</w:t>
+        <w:t>Pwm_led_top.v – Verilog files created from the last page,</w:t>
       </w:r>
     </w:p>
     <w:p>
@@ -3071,10 +3068,7 @@
         </w:numPr>
       </w:pPr>
       <w:r>
-        <w:t xml:space="preserve">Yes, </w:t>
-      </w:r>
-      <w:r>
-        <w:t>On board test shows difference in LED intensity according to pulse. As a hardware engineer, my guess is that the LED anode holds some capacity average voltage determined by charge to discharge time ration inflicted by the PWM.</w:t>
+        <w:t>Yes, On board test shows difference in LED intensity according to pulse. As a hardware engineer, my guess is that the LED anode holds some capacity average voltage determined by charge to discharge time ration inflicted by the PWM.</w:t>
       </w:r>
     </w:p>
     <w:p/>
@@ -3325,16 +3319,7 @@
         </w:numPr>
       </w:pPr>
       <w:r>
-        <w:t xml:space="preserve">Adc_sequencer.vhd - </w:t>
-      </w:r>
-      <w:r>
-        <w:t>The purpose of this module is to get the ADC running, by writing to the</w:t>
-      </w:r>
-      <w:r>
-        <w:t xml:space="preserve"> </w:t>
-      </w:r>
-      <w:r>
-        <w:t>command-status register.</w:t>
+        <w:t>Adc_sequencer.vhd - The purpose of this module is to get the ADC running, by writing to the command-status register.</w:t>
       </w:r>
     </w:p>
     <w:p>
@@ -3907,6 +3892,599 @@
       <w:r>
         <w:t>Author:</w:t>
       </w:r>
+      <w:r>
+        <w:t xml:space="preserve"> Din Carmon</w:t>
+      </w:r>
+    </w:p>
+    <w:p>
+      <w:pPr>
+        <w:pStyle w:val="aa"/>
+      </w:pPr>
+      <w:r>
+        <w:t xml:space="preserve">Date: </w:t>
+      </w:r>
+      <w:r>
+        <w:t>23.7.2022</w:t>
+      </w:r>
+    </w:p>
+    <w:p>
+      <w:pPr>
+        <w:pStyle w:val="aa"/>
+      </w:pPr>
+      <w:r>
+        <w:t>Procedure/Description of Test:</w:t>
+      </w:r>
+    </w:p>
+    <w:p>
+      <w:pPr>
+        <w:pStyle w:val="aa"/>
+      </w:pPr>
+    </w:p>
+    <w:p>
+      <w:pPr>
+        <w:pStyle w:val="aa"/>
+      </w:pPr>
+    </w:p>
+    <w:p>
+      <w:pPr>
+        <w:pStyle w:val="aa"/>
+      </w:pPr>
+      <w:r>
+        <w:t>Observations:</w:t>
+      </w:r>
+    </w:p>
+    <w:p>
+      <w:pPr>
+        <w:pStyle w:val="aa"/>
+        <w:numPr>
+          <w:ilvl w:val="0"/>
+          <w:numId w:val="14"/>
+        </w:numPr>
+      </w:pPr>
+      <w:r>
+        <w:t>Followed steps of guide exactly</w:t>
+      </w:r>
+    </w:p>
+    <w:p>
+      <w:pPr>
+        <w:pStyle w:val="aa"/>
+      </w:pPr>
+    </w:p>
+    <w:p>
+      <w:pPr>
+        <w:pStyle w:val="aa"/>
+      </w:pPr>
+      <w:r>
+        <w:t>Data:</w:t>
+      </w:r>
+    </w:p>
+    <w:p>
+      <w:pPr>
+        <w:pStyle w:val="aa"/>
+      </w:pPr>
+    </w:p>
+    <w:p>
+      <w:pPr>
+        <w:pStyle w:val="aa"/>
+      </w:pPr>
+      <w:r>
+        <w:t>Images/Drawings:</w:t>
+      </w:r>
+    </w:p>
+    <w:p>
+      <w:pPr>
+        <w:pStyle w:val="aa"/>
+      </w:pPr>
+      <w:r>
+        <w:rPr>
+          <w:noProof/>
+        </w:rPr>
+        <w:drawing>
+          <wp:inline distT="0" distB="0" distL="0" distR="0" wp14:anchorId="10AE501B" wp14:editId="5F017154">
+            <wp:extent cx="5943600" cy="3221355"/>
+            <wp:effectExtent l="0" t="0" r="0" b="0"/>
+            <wp:docPr id="19" name="תמונה 19"/>
+            <wp:cNvGraphicFramePr>
+              <a:graphicFrameLocks xmlns:a="http://schemas.openxmlformats.org/drawingml/2006/main" noChangeAspect="1"/>
+            </wp:cNvGraphicFramePr>
+            <a:graphic xmlns:a="http://schemas.openxmlformats.org/drawingml/2006/main">
+              <a:graphicData uri="http://schemas.openxmlformats.org/drawingml/2006/picture">
+                <pic:pic xmlns:pic="http://schemas.openxmlformats.org/drawingml/2006/picture">
+                  <pic:nvPicPr>
+                    <pic:cNvPr id="1" name=""/>
+                    <pic:cNvPicPr/>
+                  </pic:nvPicPr>
+                  <pic:blipFill>
+                    <a:blip r:embed="rId20"/>
+                    <a:stretch>
+                      <a:fillRect/>
+                    </a:stretch>
+                  </pic:blipFill>
+                  <pic:spPr>
+                    <a:xfrm>
+                      <a:off x="0" y="0"/>
+                      <a:ext cx="5943600" cy="3221355"/>
+                    </a:xfrm>
+                    <a:prstGeom prst="rect">
+                      <a:avLst/>
+                    </a:prstGeom>
+                  </pic:spPr>
+                </pic:pic>
+              </a:graphicData>
+            </a:graphic>
+          </wp:inline>
+        </w:drawing>
+      </w:r>
+    </w:p>
+    <w:p>
+      <w:pPr>
+        <w:pStyle w:val="aa"/>
+      </w:pPr>
+      <w:r>
+        <w:rPr>
+          <w:noProof/>
+        </w:rPr>
+        <w:lastRenderedPageBreak/>
+        <w:drawing>
+          <wp:inline distT="0" distB="0" distL="0" distR="0" wp14:anchorId="52352F1D" wp14:editId="0F2A7C86">
+            <wp:extent cx="5943600" cy="3221355"/>
+            <wp:effectExtent l="0" t="0" r="0" b="0"/>
+            <wp:docPr id="21" name="תמונה 21"/>
+            <wp:cNvGraphicFramePr>
+              <a:graphicFrameLocks xmlns:a="http://schemas.openxmlformats.org/drawingml/2006/main" noChangeAspect="1"/>
+            </wp:cNvGraphicFramePr>
+            <a:graphic xmlns:a="http://schemas.openxmlformats.org/drawingml/2006/main">
+              <a:graphicData uri="http://schemas.openxmlformats.org/drawingml/2006/picture">
+                <pic:pic xmlns:pic="http://schemas.openxmlformats.org/drawingml/2006/picture">
+                  <pic:nvPicPr>
+                    <pic:cNvPr id="1" name=""/>
+                    <pic:cNvPicPr/>
+                  </pic:nvPicPr>
+                  <pic:blipFill>
+                    <a:blip r:embed="rId21"/>
+                    <a:stretch>
+                      <a:fillRect/>
+                    </a:stretch>
+                  </pic:blipFill>
+                  <pic:spPr>
+                    <a:xfrm>
+                      <a:off x="0" y="0"/>
+                      <a:ext cx="5943600" cy="3221355"/>
+                    </a:xfrm>
+                    <a:prstGeom prst="rect">
+                      <a:avLst/>
+                    </a:prstGeom>
+                  </pic:spPr>
+                </pic:pic>
+              </a:graphicData>
+            </a:graphic>
+          </wp:inline>
+        </w:drawing>
+      </w:r>
+      <w:r>
+        <w:rPr>
+          <w:noProof/>
+        </w:rPr>
+        <w:drawing>
+          <wp:inline distT="0" distB="0" distL="0" distR="0" wp14:anchorId="4603A10A" wp14:editId="77A3FFC9">
+            <wp:extent cx="5943600" cy="3221355"/>
+            <wp:effectExtent l="0" t="0" r="0" b="0"/>
+            <wp:docPr id="20" name="תמונה 20"/>
+            <wp:cNvGraphicFramePr>
+              <a:graphicFrameLocks xmlns:a="http://schemas.openxmlformats.org/drawingml/2006/main" noChangeAspect="1"/>
+            </wp:cNvGraphicFramePr>
+            <a:graphic xmlns:a="http://schemas.openxmlformats.org/drawingml/2006/main">
+              <a:graphicData uri="http://schemas.openxmlformats.org/drawingml/2006/picture">
+                <pic:pic xmlns:pic="http://schemas.openxmlformats.org/drawingml/2006/picture">
+                  <pic:nvPicPr>
+                    <pic:cNvPr id="1" name=""/>
+                    <pic:cNvPicPr/>
+                  </pic:nvPicPr>
+                  <pic:blipFill>
+                    <a:blip r:embed="rId22"/>
+                    <a:stretch>
+                      <a:fillRect/>
+                    </a:stretch>
+                  </pic:blipFill>
+                  <pic:spPr>
+                    <a:xfrm>
+                      <a:off x="0" y="0"/>
+                      <a:ext cx="5943600" cy="3221355"/>
+                    </a:xfrm>
+                    <a:prstGeom prst="rect">
+                      <a:avLst/>
+                    </a:prstGeom>
+                  </pic:spPr>
+                </pic:pic>
+              </a:graphicData>
+            </a:graphic>
+          </wp:inline>
+        </w:drawing>
+      </w:r>
+    </w:p>
+    <w:p>
+      <w:pPr>
+        <w:pStyle w:val="aa"/>
+      </w:pPr>
+      <w:r>
+        <w:rPr>
+          <w:noProof/>
+        </w:rPr>
+        <w:lastRenderedPageBreak/>
+        <w:drawing>
+          <wp:inline distT="0" distB="0" distL="0" distR="0" wp14:anchorId="085FEEC8" wp14:editId="6CC4A720">
+            <wp:extent cx="5943600" cy="3218815"/>
+            <wp:effectExtent l="0" t="0" r="0" b="0"/>
+            <wp:docPr id="16" name="תמונה 16"/>
+            <wp:cNvGraphicFramePr>
+              <a:graphicFrameLocks xmlns:a="http://schemas.openxmlformats.org/drawingml/2006/main" noChangeAspect="1"/>
+            </wp:cNvGraphicFramePr>
+            <a:graphic xmlns:a="http://schemas.openxmlformats.org/drawingml/2006/main">
+              <a:graphicData uri="http://schemas.openxmlformats.org/drawingml/2006/picture">
+                <pic:pic xmlns:pic="http://schemas.openxmlformats.org/drawingml/2006/picture">
+                  <pic:nvPicPr>
+                    <pic:cNvPr id="0" name="Picture 1"/>
+                    <pic:cNvPicPr>
+                      <a:picLocks noChangeAspect="1" noChangeArrowheads="1"/>
+                    </pic:cNvPicPr>
+                  </pic:nvPicPr>
+                  <pic:blipFill>
+                    <a:blip r:embed="rId23" cstate="print">
+                      <a:extLst>
+                        <a:ext uri="{28A0092B-C50C-407E-A947-70E740481C1C}">
+                          <a14:useLocalDpi xmlns:a14="http://schemas.microsoft.com/office/drawing/2010/main" val="0"/>
+                        </a:ext>
+                      </a:extLst>
+                    </a:blip>
+                    <a:srcRect/>
+                    <a:stretch>
+                      <a:fillRect/>
+                    </a:stretch>
+                  </pic:blipFill>
+                  <pic:spPr bwMode="auto">
+                    <a:xfrm>
+                      <a:off x="0" y="0"/>
+                      <a:ext cx="5943600" cy="3218815"/>
+                    </a:xfrm>
+                    <a:prstGeom prst="rect">
+                      <a:avLst/>
+                    </a:prstGeom>
+                    <a:noFill/>
+                    <a:ln>
+                      <a:noFill/>
+                    </a:ln>
+                  </pic:spPr>
+                </pic:pic>
+              </a:graphicData>
+            </a:graphic>
+          </wp:inline>
+        </w:drawing>
+      </w:r>
+    </w:p>
+    <w:p>
+      <w:pPr>
+        <w:pStyle w:val="aa"/>
+      </w:pPr>
+      <w:r>
+        <w:rPr>
+          <w:noProof/>
+        </w:rPr>
+        <w:drawing>
+          <wp:inline distT="0" distB="0" distL="0" distR="0" wp14:anchorId="33FD3B76" wp14:editId="37F07474">
+            <wp:extent cx="5943600" cy="3219450"/>
+            <wp:effectExtent l="0" t="0" r="0" b="0"/>
+            <wp:docPr id="22" name="תמונה 22"/>
+            <wp:cNvGraphicFramePr>
+              <a:graphicFrameLocks xmlns:a="http://schemas.openxmlformats.org/drawingml/2006/main" noChangeAspect="1"/>
+            </wp:cNvGraphicFramePr>
+            <a:graphic xmlns:a="http://schemas.openxmlformats.org/drawingml/2006/main">
+              <a:graphicData uri="http://schemas.openxmlformats.org/drawingml/2006/picture">
+                <pic:pic xmlns:pic="http://schemas.openxmlformats.org/drawingml/2006/picture">
+                  <pic:nvPicPr>
+                    <pic:cNvPr id="1" name=""/>
+                    <pic:cNvPicPr/>
+                  </pic:nvPicPr>
+                  <pic:blipFill>
+                    <a:blip r:embed="rId24"/>
+                    <a:stretch>
+                      <a:fillRect/>
+                    </a:stretch>
+                  </pic:blipFill>
+                  <pic:spPr>
+                    <a:xfrm>
+                      <a:off x="0" y="0"/>
+                      <a:ext cx="5943600" cy="3219450"/>
+                    </a:xfrm>
+                    <a:prstGeom prst="rect">
+                      <a:avLst/>
+                    </a:prstGeom>
+                  </pic:spPr>
+                </pic:pic>
+              </a:graphicData>
+            </a:graphic>
+          </wp:inline>
+        </w:drawing>
+      </w:r>
+    </w:p>
+    <w:p>
+      <w:pPr>
+        <w:pStyle w:val="aa"/>
+      </w:pPr>
+    </w:p>
+    <w:p>
+      <w:pPr>
+        <w:pStyle w:val="aa"/>
+      </w:pPr>
+    </w:p>
+    <w:p>
+      <w:pPr>
+        <w:pStyle w:val="aa"/>
+      </w:pPr>
+    </w:p>
+    <w:p>
+      <w:r>
+        <w:t>Results:</w:t>
+      </w:r>
+    </w:p>
+    <w:tbl>
+      <w:tblPr>
+        <w:tblStyle w:val="af5"/>
+        <w:tblW w:w="0" w:type="auto"/>
+        <w:tblLook w:val="04A0" w:firstRow="1" w:lastRow="0" w:firstColumn="1" w:lastColumn="0" w:noHBand="0" w:noVBand="1"/>
+      </w:tblPr>
+      <w:tblGrid>
+        <w:gridCol w:w="1705"/>
+        <w:gridCol w:w="6769"/>
+      </w:tblGrid>
+      <w:tr>
+        <w:tc>
+          <w:tcPr>
+            <w:tcW w:w="1705" w:type="dxa"/>
+          </w:tcPr>
+          <w:p>
+            <w:r>
+              <w:lastRenderedPageBreak/>
+              <w:t>Fmax</w:t>
+            </w:r>
+          </w:p>
+        </w:tc>
+        <w:tc>
+          <w:tcPr>
+            <w:tcW w:w="1350" w:type="dxa"/>
+          </w:tcPr>
+          <w:p>
+            <w:r>
+              <w:rPr>
+                <w:noProof/>
+              </w:rPr>
+              <w:drawing>
+                <wp:inline distT="0" distB="0" distL="0" distR="0" wp14:anchorId="6891C78F" wp14:editId="04799711">
+                  <wp:extent cx="4161253" cy="1201251"/>
+                  <wp:effectExtent l="0" t="0" r="0" b="0"/>
+                  <wp:docPr id="17" name="תמונה 17"/>
+                  <wp:cNvGraphicFramePr>
+                    <a:graphicFrameLocks xmlns:a="http://schemas.openxmlformats.org/drawingml/2006/main" noChangeAspect="1"/>
+                  </wp:cNvGraphicFramePr>
+                  <a:graphic xmlns:a="http://schemas.openxmlformats.org/drawingml/2006/main">
+                    <a:graphicData uri="http://schemas.openxmlformats.org/drawingml/2006/picture">
+                      <pic:pic xmlns:pic="http://schemas.openxmlformats.org/drawingml/2006/picture">
+                        <pic:nvPicPr>
+                          <pic:cNvPr id="1" name=""/>
+                          <pic:cNvPicPr/>
+                        </pic:nvPicPr>
+                        <pic:blipFill>
+                          <a:blip r:embed="rId25"/>
+                          <a:stretch>
+                            <a:fillRect/>
+                          </a:stretch>
+                        </pic:blipFill>
+                        <pic:spPr>
+                          <a:xfrm>
+                            <a:off x="0" y="0"/>
+                            <a:ext cx="4173219" cy="1204705"/>
+                          </a:xfrm>
+                          <a:prstGeom prst="rect">
+                            <a:avLst/>
+                          </a:prstGeom>
+                        </pic:spPr>
+                      </pic:pic>
+                    </a:graphicData>
+                  </a:graphic>
+                </wp:inline>
+              </w:drawing>
+            </w:r>
+          </w:p>
+        </w:tc>
+      </w:tr>
+      <w:tr>
+        <w:tc>
+          <w:tcPr>
+            <w:tcW w:w="1705" w:type="dxa"/>
+          </w:tcPr>
+          <w:p>
+            <w:r>
+              <w:t>Logic Utilization</w:t>
+            </w:r>
+          </w:p>
+        </w:tc>
+        <w:tc>
+          <w:tcPr>
+            <w:tcW w:w="1350" w:type="dxa"/>
+          </w:tcPr>
+          <w:p>
+            <w:r>
+              <w:rPr>
+                <w:noProof/>
+              </w:rPr>
+              <w:drawing>
+                <wp:inline distT="0" distB="0" distL="0" distR="0" wp14:anchorId="490C7881" wp14:editId="326EDD14">
+                  <wp:extent cx="3726057" cy="3011639"/>
+                  <wp:effectExtent l="0" t="0" r="0" b="0"/>
+                  <wp:docPr id="18" name="תמונה 18"/>
+                  <wp:cNvGraphicFramePr>
+                    <a:graphicFrameLocks xmlns:a="http://schemas.openxmlformats.org/drawingml/2006/main" noChangeAspect="1"/>
+                  </wp:cNvGraphicFramePr>
+                  <a:graphic xmlns:a="http://schemas.openxmlformats.org/drawingml/2006/main">
+                    <a:graphicData uri="http://schemas.openxmlformats.org/drawingml/2006/picture">
+                      <pic:pic xmlns:pic="http://schemas.openxmlformats.org/drawingml/2006/picture">
+                        <pic:nvPicPr>
+                          <pic:cNvPr id="1" name=""/>
+                          <pic:cNvPicPr/>
+                        </pic:nvPicPr>
+                        <pic:blipFill>
+                          <a:blip r:embed="rId26"/>
+                          <a:stretch>
+                            <a:fillRect/>
+                          </a:stretch>
+                        </pic:blipFill>
+                        <pic:spPr>
+                          <a:xfrm>
+                            <a:off x="0" y="0"/>
+                            <a:ext cx="3737280" cy="3020710"/>
+                          </a:xfrm>
+                          <a:prstGeom prst="rect">
+                            <a:avLst/>
+                          </a:prstGeom>
+                        </pic:spPr>
+                      </pic:pic>
+                    </a:graphicData>
+                  </a:graphic>
+                </wp:inline>
+              </w:drawing>
+            </w:r>
+          </w:p>
+        </w:tc>
+      </w:tr>
+      <w:tr>
+        <w:tc>
+          <w:tcPr>
+            <w:tcW w:w="1705" w:type="dxa"/>
+          </w:tcPr>
+          <w:p/>
+        </w:tc>
+        <w:tc>
+          <w:tcPr>
+            <w:tcW w:w="1350" w:type="dxa"/>
+          </w:tcPr>
+          <w:p/>
+        </w:tc>
+      </w:tr>
+      <w:tr>
+        <w:tc>
+          <w:tcPr>
+            <w:tcW w:w="1705" w:type="dxa"/>
+          </w:tcPr>
+          <w:p/>
+        </w:tc>
+        <w:tc>
+          <w:tcPr>
+            <w:tcW w:w="1350" w:type="dxa"/>
+          </w:tcPr>
+          <w:p/>
+        </w:tc>
+      </w:tr>
+    </w:tbl>
+    <w:p/>
+    <w:p>
+      <w:r>
+        <w:t>Questions:</w:t>
+      </w:r>
+    </w:p>
+    <w:p>
+      <w:r>
+        <w:t>1. What is the purpose of the Avalon Memory-Mapped Clock-Crossing Bridge?</w:t>
+      </w:r>
+    </w:p>
+    <w:p>
+      <w:r>
+        <w:t>Answer:</w:t>
+      </w:r>
+    </w:p>
+    <w:p>
+      <w:r>
+        <w:t>As stated in the guide:</w:t>
+      </w:r>
+    </w:p>
+    <w:p>
+      <w:r>
+        <w:t>“</w:t>
+      </w:r>
+      <w:r>
+        <w:t>We will place several “slow” peripherals in a separate clock domain from the Nios II processor. With the bridge, a single clock crossing bridge is built into the system for all of the slow peripherals. Peripherals often have requirements to work with a different clock, creating a bridge to them is a general technique to handle the different clock domains. A bridge takes data, addressing and control signals on the Avalon bus, and translates them to signals needed by the peripheral so that data can be exchanged between the devices.</w:t>
+      </w:r>
+      <w:r>
+        <w:t>”</w:t>
+      </w:r>
+    </w:p>
+    <w:p>
+      <w:r>
+        <w:t>Conclusions:</w:t>
+      </w:r>
+    </w:p>
+    <w:p>
+      <w:r>
+        <w:t xml:space="preserve">Lessons Learned (What did you learn?):  </w:t>
+      </w:r>
+    </w:p>
+    <w:p>
+      <w:pPr>
+        <w:pStyle w:val="afa"/>
+        <w:numPr>
+          <w:ilvl w:val="0"/>
+          <w:numId w:val="14"/>
+        </w:numPr>
+      </w:pPr>
+      <w:r>
+        <w:t>Creating a full QSys system with nios2.</w:t>
+      </w:r>
+    </w:p>
+    <w:p>
+      <w:pPr>
+        <w:rPr>
+          <w:rFonts w:asciiTheme="majorHAnsi" w:eastAsiaTheme="majorEastAsia" w:hAnsiTheme="majorHAnsi" w:cstheme="majorBidi"/>
+          <w:color w:val="CD8C06" w:themeColor="accent1" w:themeShade="BF"/>
+          <w:sz w:val="36"/>
+          <w:szCs w:val="36"/>
+        </w:rPr>
+      </w:pPr>
+      <w:r>
+        <w:br w:type="page"/>
+      </w:r>
+    </w:p>
+    <w:p>
+      <w:pPr>
+        <w:pStyle w:val="1"/>
+      </w:pPr>
+      <w:r>
+        <w:lastRenderedPageBreak/>
+        <w:t>Module 4</w:t>
+      </w:r>
+    </w:p>
+    <w:p>
+      <w:pPr>
+        <w:pStyle w:val="aa"/>
+      </w:pPr>
+    </w:p>
+    <w:p>
+      <w:pPr>
+        <w:pStyle w:val="2"/>
+      </w:pPr>
+      <w:r>
+        <w:t>NIOS II Software Design and System Test</w:t>
+      </w:r>
+    </w:p>
+    <w:p>
+      <w:pPr>
+        <w:pStyle w:val="aa"/>
+      </w:pPr>
+    </w:p>
+    <w:p>
+      <w:pPr>
+        <w:pStyle w:val="aa"/>
+      </w:pPr>
+      <w:r>
+        <w:t>Author:</w:t>
+      </w:r>
     </w:p>
     <w:p>
       <w:pPr>
@@ -4075,237 +4653,6 @@
       </w:r>
     </w:p>
     <w:p>
-      <w:r>
-        <w:t>1. What is the purpose of the Avalon Memory-Mapped Clock-Crossing Bridge?</w:t>
-      </w:r>
-    </w:p>
-    <w:p/>
-    <w:p>
-      <w:r>
-        <w:t>Conclusions:</w:t>
-      </w:r>
-    </w:p>
-    <w:p>
-      <w:r>
-        <w:t xml:space="preserve">Lessons Learned (What did you learn?):  </w:t>
-      </w:r>
-    </w:p>
-    <w:p/>
-    <w:p>
-      <w:pPr>
-        <w:rPr>
-          <w:rFonts w:asciiTheme="majorHAnsi" w:eastAsiaTheme="majorEastAsia" w:hAnsiTheme="majorHAnsi" w:cstheme="majorBidi"/>
-          <w:color w:val="CD8C06" w:themeColor="accent1" w:themeShade="BF"/>
-          <w:sz w:val="36"/>
-          <w:szCs w:val="36"/>
-        </w:rPr>
-      </w:pPr>
-      <w:r>
-        <w:br w:type="page"/>
-      </w:r>
-    </w:p>
-    <w:p>
-      <w:pPr>
-        <w:pStyle w:val="1"/>
-      </w:pPr>
-      <w:r>
-        <w:lastRenderedPageBreak/>
-        <w:t>Module 4</w:t>
-      </w:r>
-    </w:p>
-    <w:p>
-      <w:pPr>
-        <w:pStyle w:val="aa"/>
-      </w:pPr>
-    </w:p>
-    <w:p>
-      <w:pPr>
-        <w:pStyle w:val="2"/>
-      </w:pPr>
-      <w:r>
-        <w:t>NIOS II Software Design and System Test</w:t>
-      </w:r>
-    </w:p>
-    <w:p>
-      <w:pPr>
-        <w:pStyle w:val="aa"/>
-      </w:pPr>
-    </w:p>
-    <w:p>
-      <w:pPr>
-        <w:pStyle w:val="aa"/>
-      </w:pPr>
-      <w:r>
-        <w:t>Author:</w:t>
-      </w:r>
-    </w:p>
-    <w:p>
-      <w:pPr>
-        <w:pStyle w:val="aa"/>
-      </w:pPr>
-      <w:r>
-        <w:t xml:space="preserve">Date: </w:t>
-      </w:r>
-    </w:p>
-    <w:p>
-      <w:pPr>
-        <w:pStyle w:val="aa"/>
-      </w:pPr>
-      <w:r>
-        <w:t>Procedure/Description of Test:</w:t>
-      </w:r>
-    </w:p>
-    <w:p>
-      <w:pPr>
-        <w:pStyle w:val="aa"/>
-      </w:pPr>
-    </w:p>
-    <w:p>
-      <w:pPr>
-        <w:pStyle w:val="aa"/>
-      </w:pPr>
-    </w:p>
-    <w:p>
-      <w:pPr>
-        <w:pStyle w:val="aa"/>
-      </w:pPr>
-      <w:r>
-        <w:t>Observations:</w:t>
-      </w:r>
-    </w:p>
-    <w:p>
-      <w:pPr>
-        <w:pStyle w:val="aa"/>
-      </w:pPr>
-    </w:p>
-    <w:p>
-      <w:pPr>
-        <w:pStyle w:val="aa"/>
-      </w:pPr>
-    </w:p>
-    <w:p>
-      <w:pPr>
-        <w:pStyle w:val="aa"/>
-      </w:pPr>
-      <w:r>
-        <w:t>Data:</w:t>
-      </w:r>
-    </w:p>
-    <w:p>
-      <w:pPr>
-        <w:pStyle w:val="aa"/>
-      </w:pPr>
-    </w:p>
-    <w:p>
-      <w:pPr>
-        <w:pStyle w:val="aa"/>
-      </w:pPr>
-      <w:r>
-        <w:t>Images/Drawings:</w:t>
-      </w:r>
-    </w:p>
-    <w:p>
-      <w:pPr>
-        <w:pStyle w:val="aa"/>
-      </w:pPr>
-    </w:p>
-    <w:p>
-      <w:pPr>
-        <w:pStyle w:val="aa"/>
-      </w:pPr>
-    </w:p>
-    <w:p>
-      <w:pPr>
-        <w:pStyle w:val="aa"/>
-      </w:pPr>
-    </w:p>
-    <w:p>
-      <w:r>
-        <w:t>Results:</w:t>
-      </w:r>
-    </w:p>
-    <w:tbl>
-      <w:tblPr>
-        <w:tblStyle w:val="af5"/>
-        <w:tblW w:w="0" w:type="auto"/>
-        <w:tblLook w:val="04A0" w:firstRow="1" w:lastRow="0" w:firstColumn="1" w:lastColumn="0" w:noHBand="0" w:noVBand="1"/>
-      </w:tblPr>
-      <w:tblGrid>
-        <w:gridCol w:w="1705"/>
-        <w:gridCol w:w="1350"/>
-      </w:tblGrid>
-      <w:tr>
-        <w:tc>
-          <w:tcPr>
-            <w:tcW w:w="1705" w:type="dxa"/>
-          </w:tcPr>
-          <w:p>
-            <w:r>
-              <w:t>Fmax</w:t>
-            </w:r>
-          </w:p>
-        </w:tc>
-        <w:tc>
-          <w:tcPr>
-            <w:tcW w:w="1350" w:type="dxa"/>
-          </w:tcPr>
-          <w:p/>
-        </w:tc>
-      </w:tr>
-      <w:tr>
-        <w:tc>
-          <w:tcPr>
-            <w:tcW w:w="1705" w:type="dxa"/>
-          </w:tcPr>
-          <w:p>
-            <w:r>
-              <w:t>Logic Utilization</w:t>
-            </w:r>
-          </w:p>
-        </w:tc>
-        <w:tc>
-          <w:tcPr>
-            <w:tcW w:w="1350" w:type="dxa"/>
-          </w:tcPr>
-          <w:p/>
-        </w:tc>
-      </w:tr>
-      <w:tr>
-        <w:tc>
-          <w:tcPr>
-            <w:tcW w:w="1705" w:type="dxa"/>
-          </w:tcPr>
-          <w:p/>
-        </w:tc>
-        <w:tc>
-          <w:tcPr>
-            <w:tcW w:w="1350" w:type="dxa"/>
-          </w:tcPr>
-          <w:p/>
-        </w:tc>
-      </w:tr>
-      <w:tr>
-        <w:tc>
-          <w:tcPr>
-            <w:tcW w:w="1705" w:type="dxa"/>
-          </w:tcPr>
-          <w:p/>
-        </w:tc>
-        <w:tc>
-          <w:tcPr>
-            <w:tcW w:w="1350" w:type="dxa"/>
-          </w:tcPr>
-          <w:p/>
-        </w:tc>
-      </w:tr>
-    </w:tbl>
-    <w:p/>
-    <w:p>
-      <w:r>
-        <w:t>Questions:</w:t>
-      </w:r>
-    </w:p>
-    <w:p>
       <w:pPr>
         <w:pStyle w:val="aa"/>
         <w:numPr>
@@ -4402,12 +4749,12 @@
     </w:p>
     <w:p/>
     <w:sectPr>
-      <w:headerReference w:type="even" r:id="rId20"/>
-      <w:headerReference w:type="default" r:id="rId21"/>
-      <w:footerReference w:type="even" r:id="rId22"/>
-      <w:footerReference w:type="default" r:id="rId23"/>
-      <w:headerReference w:type="first" r:id="rId24"/>
-      <w:footerReference w:type="first" r:id="rId25"/>
+      <w:headerReference w:type="even" r:id="rId27"/>
+      <w:headerReference w:type="default" r:id="rId28"/>
+      <w:footerReference w:type="even" r:id="rId29"/>
+      <w:footerReference w:type="default" r:id="rId30"/>
+      <w:headerReference w:type="first" r:id="rId31"/>
+      <w:footerReference w:type="first" r:id="rId32"/>
       <w:pgSz w:w="12240" w:h="15840"/>
       <w:pgMar w:top="1440" w:right="1440" w:bottom="1440" w:left="1440" w:header="720" w:footer="720" w:gutter="0"/>
       <w:cols w:space="720"/>
@@ -4462,7 +4809,6 @@
         <w:docPartUnique/>
       </w:docPartObj>
     </w:sdtPr>
-    <w:sdtEndPr/>
     <w:sdtContent>
       <w:p>
         <w:pPr>
@@ -4552,163 +4898,62 @@
       <w:rPr>
         <w:noProof/>
       </w:rPr>
-      <mc:AlternateContent>
-        <mc:Choice Requires="wps">
-          <w:drawing>
-            <wp:anchor distT="0" distB="0" distL="0" distR="0" simplePos="0" relativeHeight="251659264" behindDoc="0" locked="0" layoutInCell="1" allowOverlap="1" wp14:anchorId="1DA86179" wp14:editId="782A63F9">
-              <wp:simplePos x="635" y="635"/>
-              <wp:positionH relativeFrom="column">
-                <wp:align>center</wp:align>
-              </wp:positionH>
-              <wp:positionV relativeFrom="paragraph">
-                <wp:posOffset>635</wp:posOffset>
-              </wp:positionV>
-              <wp:extent cx="443865" cy="443865"/>
-              <wp:effectExtent l="0" t="0" r="6985" b="635"/>
-              <wp:wrapSquare wrapText="bothSides"/>
-              <wp:docPr id="2" name="תיבת טקסט 2" descr="- בלמ&quot;ס -">
-                <a:extLst xmlns:a="http://schemas.openxmlformats.org/drawingml/2006/main">
-                  <a:ext uri="{5AE41FA2-C0FF-4470-9BD4-5FADCA87CBE2}">
-                    <aclsh:classification xmlns:aclsh="http://schemas.microsoft.com/office/drawing/2020/classificationShape" classificationOutcomeType="hdr"/>
-                  </a:ext>
-                </a:extLst>
-              </wp:docPr>
-              <wp:cNvGraphicFramePr/>
-              <a:graphic xmlns:a="http://schemas.openxmlformats.org/drawingml/2006/main">
-                <a:graphicData uri="http://schemas.microsoft.com/office/word/2010/wordprocessingShape">
-                  <wps:wsp>
-                    <wps:cNvSpPr txBox="1"/>
-                    <wps:spPr>
-                      <a:xfrm>
-                        <a:off x="0" y="0"/>
-                        <a:ext cx="443865" cy="443865"/>
-                      </a:xfrm>
-                      <a:prstGeom prst="rect">
-                        <a:avLst/>
-                      </a:prstGeom>
-                      <a:noFill/>
-                      <a:ln>
-                        <a:noFill/>
-                      </a:ln>
-                    </wps:spPr>
-                    <wps:txbx>
-                      <w:txbxContent>
-                        <w:p>
-                          <w:pPr>
-                            <w:rPr>
-                              <w:rFonts w:ascii="Calibri" w:eastAsia="Calibri" w:hAnsi="Calibri" w:cs="Calibri"/>
-                              <w:noProof/>
-                              <w:color w:val="000000"/>
-                              <w:sz w:val="20"/>
-                              <w:szCs w:val="20"/>
-                            </w:rPr>
-                          </w:pPr>
-                          <w:r>
-                            <w:rPr>
-                              <w:rFonts w:ascii="Calibri" w:eastAsia="Calibri" w:hAnsi="Calibri" w:cs="Calibri"/>
-                              <w:noProof/>
-                              <w:color w:val="000000"/>
-                              <w:sz w:val="20"/>
-                              <w:szCs w:val="20"/>
-                            </w:rPr>
-                            <w:t xml:space="preserve">- </w:t>
-                          </w:r>
-                          <w:r>
-                            <w:rPr>
-                              <w:rFonts w:ascii="Calibri" w:eastAsia="Calibri" w:hAnsi="Calibri" w:cs="Calibri"/>
-                              <w:noProof/>
-                              <w:color w:val="000000"/>
-                              <w:sz w:val="20"/>
-                              <w:szCs w:val="20"/>
-                              <w:rtl/>
-                              <w:lang w:bidi="he-IL"/>
-                            </w:rPr>
-                            <w:t>בלמ"ס</w:t>
-                          </w:r>
-                          <w:r>
-                            <w:rPr>
-                              <w:rFonts w:ascii="Calibri" w:eastAsia="Calibri" w:hAnsi="Calibri" w:cs="Calibri"/>
-                              <w:noProof/>
-                              <w:color w:val="000000"/>
-                              <w:sz w:val="20"/>
-                              <w:szCs w:val="20"/>
-                            </w:rPr>
-                            <w:t xml:space="preserve"> -</w:t>
-                          </w:r>
-                        </w:p>
-                      </w:txbxContent>
-                    </wps:txbx>
-                    <wps:bodyPr rot="0" spcFirstLastPara="0" vertOverflow="overflow" horzOverflow="overflow" vert="horz" wrap="none" lIns="0" tIns="0" rIns="0" bIns="0" numCol="1" spcCol="0" rtlCol="0" fromWordArt="0" anchor="t" anchorCtr="0" forceAA="0" compatLnSpc="1">
-                      <a:prstTxWarp prst="textNoShape">
-                        <a:avLst/>
-                      </a:prstTxWarp>
-                      <a:spAutoFit/>
-                    </wps:bodyPr>
-                  </wps:wsp>
-                </a:graphicData>
-              </a:graphic>
-            </wp:anchor>
-          </w:drawing>
-        </mc:Choice>
-        <mc:Fallback>
-          <w:pict>
-            <v:shapetype w14:anchorId="1DA86179" id="_x0000_t202" coordsize="21600,21600" o:spt="202" path="m,l,21600r21600,l21600,xe">
-              <v:stroke joinstyle="miter"/>
-              <v:path gradientshapeok="t" o:connecttype="rect"/>
-            </v:shapetype>
-            <v:shape id="תיבת טקסט 2" o:spid="_x0000_s1026" type="#_x0000_t202" alt="- בלמ&quot;ס -" style="position:absolute;margin-left:0;margin-top:.05pt;width:34.95pt;height:34.95pt;z-index:251659264;visibility:visible;mso-wrap-style:none;mso-wrap-distance-left:0;mso-wrap-distance-top:0;mso-wrap-distance-right:0;mso-wrap-distance-bottom:0;mso-position-horizontal:center;mso-position-horizontal-relative:text;mso-position-vertical:absolute;mso-position-vertical-relative:text;v-text-anchor:top" o:gfxdata="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" filled="f" stroked="f">
-              <v:textbox style="mso-fit-shape-to-text:t" inset="0,0,0,0">
-                <w:txbxContent>
-                  <w:p>
-                    <w:pPr>
-                      <w:rPr>
-                        <w:rFonts w:ascii="Calibri" w:eastAsia="Calibri" w:hAnsi="Calibri" w:cs="Calibri"/>
-                        <w:noProof/>
-                        <w:color w:val="000000"/>
-                        <w:sz w:val="20"/>
-                        <w:szCs w:val="20"/>
-                      </w:rPr>
-                    </w:pPr>
-                    <w:r>
-                      <w:rPr>
-                        <w:rFonts w:ascii="Calibri" w:eastAsia="Calibri" w:hAnsi="Calibri" w:cs="Calibri"/>
-                        <w:noProof/>
-                        <w:color w:val="000000"/>
-                        <w:sz w:val="20"/>
-                        <w:szCs w:val="20"/>
-                      </w:rPr>
-                      <w:t xml:space="preserve">- </w:t>
-                    </w:r>
-                    <w:r>
-                      <w:rPr>
-                        <w:rFonts w:ascii="Calibri" w:eastAsia="Calibri" w:hAnsi="Calibri" w:cs="Calibri"/>
-                        <w:noProof/>
-                        <w:color w:val="000000"/>
-                        <w:sz w:val="20"/>
-                        <w:szCs w:val="20"/>
-                        <w:rtl/>
-                        <w:lang w:bidi="he-IL"/>
-                      </w:rPr>
-                      <w:t>בלמ"ס</w:t>
-                    </w:r>
-                    <w:r>
-                      <w:rPr>
-                        <w:rFonts w:ascii="Calibri" w:eastAsia="Calibri" w:hAnsi="Calibri" w:cs="Calibri"/>
-                        <w:noProof/>
-                        <w:color w:val="000000"/>
-                        <w:sz w:val="20"/>
-                        <w:szCs w:val="20"/>
-                      </w:rPr>
-                      <w:t xml:space="preserve"> -</w:t>
-                    </w:r>
-                  </w:p>
-                </w:txbxContent>
-              </v:textbox>
-              <w10:wrap type="square"/>
-            </v:shape>
-          </w:pict>
-        </mc:Fallback>
-      </mc:AlternateContent>
+      <w:pict w14:anchorId="2D2D6487">
+        <v:shapetype id="_x0000_t202" coordsize="21600,21600" o:spt="202" path="m,l,21600r21600,l21600,xe">
+          <v:stroke joinstyle="miter"/>
+          <v:path gradientshapeok="t" o:connecttype="rect"/>
+        </v:shapetype>
+        <v:shape id="תיבת טקסט 2" o:spid="_x0000_s1027" type="#_x0000_t202" alt="- בלמ&quot;ס -" style="position:absolute;margin-left:0;margin-top:.05pt;width:34.95pt;height:34.95pt;z-index:251659264;visibility:visible;mso-wrap-style:none;mso-wrap-distance-left:0;mso-wrap-distance-top:0;mso-wrap-distance-right:0;mso-wrap-distance-bottom:0;mso-position-horizontal:center;mso-position-horizontal-relative:text;mso-position-vertical:absolute;mso-position-vertical-relative:text;v-text-anchor:top" o:gfxdata="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" filled="f" stroked="f">
+          <v:textbox style="mso-fit-shape-to-text:t" inset="0,0,0,0">
+            <w:txbxContent>
+              <w:p>
+                <w:pPr>
+                  <w:rPr>
+                    <w:rFonts w:ascii="Calibri" w:eastAsia="Calibri" w:hAnsi="Calibri" w:cs="Calibri"/>
+                    <w:noProof/>
+                    <w:color w:val="000000"/>
+                    <w:sz w:val="20"/>
+                    <w:szCs w:val="20"/>
+                  </w:rPr>
+                </w:pPr>
+                <w:r>
+                  <w:rPr>
+                    <w:rFonts w:ascii="Calibri" w:eastAsia="Calibri" w:hAnsi="Calibri" w:cs="Calibri"/>
+                    <w:noProof/>
+                    <w:color w:val="000000"/>
+                    <w:sz w:val="20"/>
+                    <w:szCs w:val="20"/>
+                  </w:rPr>
+                  <w:t xml:space="preserve">- </w:t>
+                </w:r>
+                <w:r>
+                  <w:rPr>
+                    <w:rFonts w:ascii="Calibri" w:eastAsia="Calibri" w:hAnsi="Calibri" w:cs="Calibri"/>
+                    <w:noProof/>
+                    <w:color w:val="000000"/>
+                    <w:sz w:val="20"/>
+                    <w:szCs w:val="20"/>
+                    <w:rtl/>
+                    <w:lang w:bidi="he-IL"/>
+                  </w:rPr>
+                  <w:t>בלמ"ס</w:t>
+                </w:r>
+                <w:r>
+                  <w:rPr>
+                    <w:rFonts w:ascii="Calibri" w:eastAsia="Calibri" w:hAnsi="Calibri" w:cs="Calibri"/>
+                    <w:noProof/>
+                    <w:color w:val="000000"/>
+                    <w:sz w:val="20"/>
+                    <w:szCs w:val="20"/>
+                  </w:rPr>
+                  <w:t xml:space="preserve"> -</w:t>
+                </w:r>
+              </w:p>
+            </w:txbxContent>
+          </v:textbox>
+          <w10:wrap type="square"/>
+        </v:shape>
+      </w:pict>
     </w:r>
   </w:p>
 </w:hdr>
@@ -4724,163 +4969,62 @@
       <w:rPr>
         <w:noProof/>
       </w:rPr>
-      <mc:AlternateContent>
-        <mc:Choice Requires="wps">
-          <w:drawing>
-            <wp:anchor distT="0" distB="0" distL="0" distR="0" simplePos="0" relativeHeight="251660288" behindDoc="0" locked="0" layoutInCell="1" allowOverlap="1" wp14:anchorId="1BE3AFB5" wp14:editId="7EE75179">
-              <wp:simplePos x="914400" y="457200"/>
-              <wp:positionH relativeFrom="column">
-                <wp:align>center</wp:align>
-              </wp:positionH>
-              <wp:positionV relativeFrom="paragraph">
-                <wp:posOffset>635</wp:posOffset>
-              </wp:positionV>
-              <wp:extent cx="443865" cy="443865"/>
-              <wp:effectExtent l="0" t="0" r="6985" b="635"/>
-              <wp:wrapSquare wrapText="bothSides"/>
-              <wp:docPr id="3" name="תיבת טקסט 3" descr="- בלמ&quot;ס -">
-                <a:extLst xmlns:a="http://schemas.openxmlformats.org/drawingml/2006/main">
-                  <a:ext uri="{5AE41FA2-C0FF-4470-9BD4-5FADCA87CBE2}">
-                    <aclsh:classification xmlns:aclsh="http://schemas.microsoft.com/office/drawing/2020/classificationShape" classificationOutcomeType="hdr"/>
-                  </a:ext>
-                </a:extLst>
-              </wp:docPr>
-              <wp:cNvGraphicFramePr/>
-              <a:graphic xmlns:a="http://schemas.openxmlformats.org/drawingml/2006/main">
-                <a:graphicData uri="http://schemas.microsoft.com/office/word/2010/wordprocessingShape">
-                  <wps:wsp>
-                    <wps:cNvSpPr txBox="1"/>
-                    <wps:spPr>
-                      <a:xfrm>
-                        <a:off x="0" y="0"/>
-                        <a:ext cx="443865" cy="443865"/>
-                      </a:xfrm>
-                      <a:prstGeom prst="rect">
-                        <a:avLst/>
-                      </a:prstGeom>
-                      <a:noFill/>
-                      <a:ln>
-                        <a:noFill/>
-                      </a:ln>
-                    </wps:spPr>
-                    <wps:txbx>
-                      <w:txbxContent>
-                        <w:p>
-                          <w:pPr>
-                            <w:rPr>
-                              <w:rFonts w:ascii="Calibri" w:eastAsia="Calibri" w:hAnsi="Calibri" w:cs="Calibri"/>
-                              <w:noProof/>
-                              <w:color w:val="000000"/>
-                              <w:sz w:val="20"/>
-                              <w:szCs w:val="20"/>
-                            </w:rPr>
-                          </w:pPr>
-                          <w:r>
-                            <w:rPr>
-                              <w:rFonts w:ascii="Calibri" w:eastAsia="Calibri" w:hAnsi="Calibri" w:cs="Calibri"/>
-                              <w:noProof/>
-                              <w:color w:val="000000"/>
-                              <w:sz w:val="20"/>
-                              <w:szCs w:val="20"/>
-                            </w:rPr>
-                            <w:t xml:space="preserve">- </w:t>
-                          </w:r>
-                          <w:r>
-                            <w:rPr>
-                              <w:rFonts w:ascii="Calibri" w:eastAsia="Calibri" w:hAnsi="Calibri" w:cs="Calibri"/>
-                              <w:noProof/>
-                              <w:color w:val="000000"/>
-                              <w:sz w:val="20"/>
-                              <w:szCs w:val="20"/>
-                              <w:rtl/>
-                              <w:lang w:bidi="he-IL"/>
-                            </w:rPr>
-                            <w:t>בלמ"ס</w:t>
-                          </w:r>
-                          <w:r>
-                            <w:rPr>
-                              <w:rFonts w:ascii="Calibri" w:eastAsia="Calibri" w:hAnsi="Calibri" w:cs="Calibri"/>
-                              <w:noProof/>
-                              <w:color w:val="000000"/>
-                              <w:sz w:val="20"/>
-                              <w:szCs w:val="20"/>
-                            </w:rPr>
-                            <w:t xml:space="preserve"> -</w:t>
-                          </w:r>
-                        </w:p>
-                      </w:txbxContent>
-                    </wps:txbx>
-                    <wps:bodyPr rot="0" spcFirstLastPara="0" vertOverflow="overflow" horzOverflow="overflow" vert="horz" wrap="none" lIns="0" tIns="0" rIns="0" bIns="0" numCol="1" spcCol="0" rtlCol="0" fromWordArt="0" anchor="t" anchorCtr="0" forceAA="0" compatLnSpc="1">
-                      <a:prstTxWarp prst="textNoShape">
-                        <a:avLst/>
-                      </a:prstTxWarp>
-                      <a:spAutoFit/>
-                    </wps:bodyPr>
-                  </wps:wsp>
-                </a:graphicData>
-              </a:graphic>
-            </wp:anchor>
-          </w:drawing>
-        </mc:Choice>
-        <mc:Fallback>
-          <w:pict>
-            <v:shapetype w14:anchorId="1BE3AFB5" id="_x0000_t202" coordsize="21600,21600" o:spt="202" path="m,l,21600r21600,l21600,xe">
-              <v:stroke joinstyle="miter"/>
-              <v:path gradientshapeok="t" o:connecttype="rect"/>
-            </v:shapetype>
-            <v:shape id="תיבת טקסט 3" o:spid="_x0000_s1027" type="#_x0000_t202" alt="- בלמ&quot;ס -" style="position:absolute;margin-left:0;margin-top:.05pt;width:34.95pt;height:34.95pt;z-index:251660288;visibility:visible;mso-wrap-style:none;mso-wrap-distance-left:0;mso-wrap-distance-top:0;mso-wrap-distance-right:0;mso-wrap-distance-bottom:0;mso-position-horizontal:center;mso-position-horizontal-relative:text;mso-position-vertical:absolute;mso-position-vertical-relative:text;v-text-anchor:top" o:gfxdata="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" filled="f" stroked="f">
-              <v:textbox style="mso-fit-shape-to-text:t" inset="0,0,0,0">
-                <w:txbxContent>
-                  <w:p>
-                    <w:pPr>
-                      <w:rPr>
-                        <w:rFonts w:ascii="Calibri" w:eastAsia="Calibri" w:hAnsi="Calibri" w:cs="Calibri"/>
-                        <w:noProof/>
-                        <w:color w:val="000000"/>
-                        <w:sz w:val="20"/>
-                        <w:szCs w:val="20"/>
-                      </w:rPr>
-                    </w:pPr>
-                    <w:r>
-                      <w:rPr>
-                        <w:rFonts w:ascii="Calibri" w:eastAsia="Calibri" w:hAnsi="Calibri" w:cs="Calibri"/>
-                        <w:noProof/>
-                        <w:color w:val="000000"/>
-                        <w:sz w:val="20"/>
-                        <w:szCs w:val="20"/>
-                      </w:rPr>
-                      <w:t xml:space="preserve">- </w:t>
-                    </w:r>
-                    <w:r>
-                      <w:rPr>
-                        <w:rFonts w:ascii="Calibri" w:eastAsia="Calibri" w:hAnsi="Calibri" w:cs="Calibri"/>
-                        <w:noProof/>
-                        <w:color w:val="000000"/>
-                        <w:sz w:val="20"/>
-                        <w:szCs w:val="20"/>
-                        <w:rtl/>
-                        <w:lang w:bidi="he-IL"/>
-                      </w:rPr>
-                      <w:t>בלמ"ס</w:t>
-                    </w:r>
-                    <w:r>
-                      <w:rPr>
-                        <w:rFonts w:ascii="Calibri" w:eastAsia="Calibri" w:hAnsi="Calibri" w:cs="Calibri"/>
-                        <w:noProof/>
-                        <w:color w:val="000000"/>
-                        <w:sz w:val="20"/>
-                        <w:szCs w:val="20"/>
-                      </w:rPr>
-                      <w:t xml:space="preserve"> -</w:t>
-                    </w:r>
-                  </w:p>
-                </w:txbxContent>
-              </v:textbox>
-              <w10:wrap type="square"/>
-            </v:shape>
-          </w:pict>
-        </mc:Fallback>
-      </mc:AlternateContent>
+      <w:pict w14:anchorId="75FE27F2">
+        <v:shapetype id="_x0000_t202" coordsize="21600,21600" o:spt="202" path="m,l,21600r21600,l21600,xe">
+          <v:stroke joinstyle="miter"/>
+          <v:path gradientshapeok="t" o:connecttype="rect"/>
+        </v:shapetype>
+        <v:shape id="תיבת טקסט 3" o:spid="_x0000_s1026" type="#_x0000_t202" alt="- בלמ&quot;ס -" style="position:absolute;margin-left:0;margin-top:.05pt;width:34.95pt;height:34.95pt;z-index:251660288;visibility:visible;mso-wrap-style:none;mso-wrap-distance-left:0;mso-wrap-distance-top:0;mso-wrap-distance-right:0;mso-wrap-distance-bottom:0;mso-position-horizontal:center;mso-position-horizontal-relative:text;mso-position-vertical:absolute;mso-position-vertical-relative:text;v-text-anchor:top" o:gfxdata="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" filled="f" stroked="f">
+          <v:textbox style="mso-fit-shape-to-text:t" inset="0,0,0,0">
+            <w:txbxContent>
+              <w:p>
+                <w:pPr>
+                  <w:rPr>
+                    <w:rFonts w:ascii="Calibri" w:eastAsia="Calibri" w:hAnsi="Calibri" w:cs="Calibri"/>
+                    <w:noProof/>
+                    <w:color w:val="000000"/>
+                    <w:sz w:val="20"/>
+                    <w:szCs w:val="20"/>
+                  </w:rPr>
+                </w:pPr>
+                <w:r>
+                  <w:rPr>
+                    <w:rFonts w:ascii="Calibri" w:eastAsia="Calibri" w:hAnsi="Calibri" w:cs="Calibri"/>
+                    <w:noProof/>
+                    <w:color w:val="000000"/>
+                    <w:sz w:val="20"/>
+                    <w:szCs w:val="20"/>
+                  </w:rPr>
+                  <w:t xml:space="preserve">- </w:t>
+                </w:r>
+                <w:r>
+                  <w:rPr>
+                    <w:rFonts w:ascii="Calibri" w:eastAsia="Calibri" w:hAnsi="Calibri" w:cs="Calibri"/>
+                    <w:noProof/>
+                    <w:color w:val="000000"/>
+                    <w:sz w:val="20"/>
+                    <w:szCs w:val="20"/>
+                    <w:rtl/>
+                    <w:lang w:bidi="he-IL"/>
+                  </w:rPr>
+                  <w:t>בלמ"ס</w:t>
+                </w:r>
+                <w:r>
+                  <w:rPr>
+                    <w:rFonts w:ascii="Calibri" w:eastAsia="Calibri" w:hAnsi="Calibri" w:cs="Calibri"/>
+                    <w:noProof/>
+                    <w:color w:val="000000"/>
+                    <w:sz w:val="20"/>
+                    <w:szCs w:val="20"/>
+                  </w:rPr>
+                  <w:t xml:space="preserve"> -</w:t>
+                </w:r>
+              </w:p>
+            </w:txbxContent>
+          </v:textbox>
+          <w10:wrap type="square"/>
+        </v:shape>
+      </w:pict>
     </w:r>
   </w:p>
 </w:hdr>
@@ -4896,163 +5040,62 @@
       <w:rPr>
         <w:noProof/>
       </w:rPr>
-      <mc:AlternateContent>
-        <mc:Choice Requires="wps">
-          <w:drawing>
-            <wp:anchor distT="0" distB="0" distL="0" distR="0" simplePos="0" relativeHeight="251658240" behindDoc="0" locked="0" layoutInCell="1" allowOverlap="1" wp14:anchorId="64B36948" wp14:editId="66315EB2">
-              <wp:simplePos x="635" y="635"/>
-              <wp:positionH relativeFrom="column">
-                <wp:align>center</wp:align>
-              </wp:positionH>
-              <wp:positionV relativeFrom="paragraph">
-                <wp:posOffset>635</wp:posOffset>
-              </wp:positionV>
-              <wp:extent cx="443865" cy="443865"/>
-              <wp:effectExtent l="0" t="0" r="6985" b="635"/>
-              <wp:wrapSquare wrapText="bothSides"/>
-              <wp:docPr id="1" name="תיבת טקסט 1" descr="- בלמ&quot;ס -">
-                <a:extLst xmlns:a="http://schemas.openxmlformats.org/drawingml/2006/main">
-                  <a:ext uri="{5AE41FA2-C0FF-4470-9BD4-5FADCA87CBE2}">
-                    <aclsh:classification xmlns:aclsh="http://schemas.microsoft.com/office/drawing/2020/classificationShape" classificationOutcomeType="hdr"/>
-                  </a:ext>
-                </a:extLst>
-              </wp:docPr>
-              <wp:cNvGraphicFramePr/>
-              <a:graphic xmlns:a="http://schemas.openxmlformats.org/drawingml/2006/main">
-                <a:graphicData uri="http://schemas.microsoft.com/office/word/2010/wordprocessingShape">
-                  <wps:wsp>
-                    <wps:cNvSpPr txBox="1"/>
-                    <wps:spPr>
-                      <a:xfrm>
-                        <a:off x="0" y="0"/>
-                        <a:ext cx="443865" cy="443865"/>
-                      </a:xfrm>
-                      <a:prstGeom prst="rect">
-                        <a:avLst/>
-                      </a:prstGeom>
-                      <a:noFill/>
-                      <a:ln>
-                        <a:noFill/>
-                      </a:ln>
-                    </wps:spPr>
-                    <wps:txbx>
-                      <w:txbxContent>
-                        <w:p>
-                          <w:pPr>
-                            <w:rPr>
-                              <w:rFonts w:ascii="Calibri" w:eastAsia="Calibri" w:hAnsi="Calibri" w:cs="Calibri"/>
-                              <w:noProof/>
-                              <w:color w:val="000000"/>
-                              <w:sz w:val="20"/>
-                              <w:szCs w:val="20"/>
-                            </w:rPr>
-                          </w:pPr>
-                          <w:r>
-                            <w:rPr>
-                              <w:rFonts w:ascii="Calibri" w:eastAsia="Calibri" w:hAnsi="Calibri" w:cs="Calibri"/>
-                              <w:noProof/>
-                              <w:color w:val="000000"/>
-                              <w:sz w:val="20"/>
-                              <w:szCs w:val="20"/>
-                            </w:rPr>
-                            <w:t xml:space="preserve">- </w:t>
-                          </w:r>
-                          <w:r>
-                            <w:rPr>
-                              <w:rFonts w:ascii="Calibri" w:eastAsia="Calibri" w:hAnsi="Calibri" w:cs="Calibri"/>
-                              <w:noProof/>
-                              <w:color w:val="000000"/>
-                              <w:sz w:val="20"/>
-                              <w:szCs w:val="20"/>
-                              <w:rtl/>
-                              <w:lang w:bidi="he-IL"/>
-                            </w:rPr>
-                            <w:t>בלמ"ס</w:t>
-                          </w:r>
-                          <w:r>
-                            <w:rPr>
-                              <w:rFonts w:ascii="Calibri" w:eastAsia="Calibri" w:hAnsi="Calibri" w:cs="Calibri"/>
-                              <w:noProof/>
-                              <w:color w:val="000000"/>
-                              <w:sz w:val="20"/>
-                              <w:szCs w:val="20"/>
-                            </w:rPr>
-                            <w:t xml:space="preserve"> -</w:t>
-                          </w:r>
-                        </w:p>
-                      </w:txbxContent>
-                    </wps:txbx>
-                    <wps:bodyPr rot="0" spcFirstLastPara="0" vertOverflow="overflow" horzOverflow="overflow" vert="horz" wrap="none" lIns="0" tIns="0" rIns="0" bIns="0" numCol="1" spcCol="0" rtlCol="0" fromWordArt="0" anchor="t" anchorCtr="0" forceAA="0" compatLnSpc="1">
-                      <a:prstTxWarp prst="textNoShape">
-                        <a:avLst/>
-                      </a:prstTxWarp>
-                      <a:spAutoFit/>
-                    </wps:bodyPr>
-                  </wps:wsp>
-                </a:graphicData>
-              </a:graphic>
-            </wp:anchor>
-          </w:drawing>
-        </mc:Choice>
-        <mc:Fallback>
-          <w:pict>
-            <v:shapetype w14:anchorId="64B36948" id="_x0000_t202" coordsize="21600,21600" o:spt="202" path="m,l,21600r21600,l21600,xe">
-              <v:stroke joinstyle="miter"/>
-              <v:path gradientshapeok="t" o:connecttype="rect"/>
-            </v:shapetype>
-            <v:shape id="תיבת טקסט 1" o:spid="_x0000_s1028" type="#_x0000_t202" alt="- בלמ&quot;ס -" style="position:absolute;margin-left:0;margin-top:.05pt;width:34.95pt;height:34.95pt;z-index:251658240;visibility:visible;mso-wrap-style:none;mso-wrap-distance-left:0;mso-wrap-distance-top:0;mso-wrap-distance-right:0;mso-wrap-distance-bottom:0;mso-position-horizontal:center;mso-position-horizontal-relative:text;mso-position-vertical:absolute;mso-position-vertical-relative:text;v-text-anchor:top" o:gfxdata="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" filled="f" stroked="f">
-              <v:textbox style="mso-fit-shape-to-text:t" inset="0,0,0,0">
-                <w:txbxContent>
-                  <w:p>
-                    <w:pPr>
-                      <w:rPr>
-                        <w:rFonts w:ascii="Calibri" w:eastAsia="Calibri" w:hAnsi="Calibri" w:cs="Calibri"/>
-                        <w:noProof/>
-                        <w:color w:val="000000"/>
-                        <w:sz w:val="20"/>
-                        <w:szCs w:val="20"/>
-                      </w:rPr>
-                    </w:pPr>
-                    <w:r>
-                      <w:rPr>
-                        <w:rFonts w:ascii="Calibri" w:eastAsia="Calibri" w:hAnsi="Calibri" w:cs="Calibri"/>
-                        <w:noProof/>
-                        <w:color w:val="000000"/>
-                        <w:sz w:val="20"/>
-                        <w:szCs w:val="20"/>
-                      </w:rPr>
-                      <w:t xml:space="preserve">- </w:t>
-                    </w:r>
-                    <w:r>
-                      <w:rPr>
-                        <w:rFonts w:ascii="Calibri" w:eastAsia="Calibri" w:hAnsi="Calibri" w:cs="Calibri"/>
-                        <w:noProof/>
-                        <w:color w:val="000000"/>
-                        <w:sz w:val="20"/>
-                        <w:szCs w:val="20"/>
-                        <w:rtl/>
-                        <w:lang w:bidi="he-IL"/>
-                      </w:rPr>
-                      <w:t>בלמ"ס</w:t>
-                    </w:r>
-                    <w:r>
-                      <w:rPr>
-                        <w:rFonts w:ascii="Calibri" w:eastAsia="Calibri" w:hAnsi="Calibri" w:cs="Calibri"/>
-                        <w:noProof/>
-                        <w:color w:val="000000"/>
-                        <w:sz w:val="20"/>
-                        <w:szCs w:val="20"/>
-                      </w:rPr>
-                      <w:t xml:space="preserve"> -</w:t>
-                    </w:r>
-                  </w:p>
-                </w:txbxContent>
-              </v:textbox>
-              <w10:wrap type="square"/>
-            </v:shape>
-          </w:pict>
-        </mc:Fallback>
-      </mc:AlternateContent>
+      <w:pict w14:anchorId="3489D76E">
+        <v:shapetype id="_x0000_t202" coordsize="21600,21600" o:spt="202" path="m,l,21600r21600,l21600,xe">
+          <v:stroke joinstyle="miter"/>
+          <v:path gradientshapeok="t" o:connecttype="rect"/>
+        </v:shapetype>
+        <v:shape id="תיבת טקסט 1" o:spid="_x0000_s1025" type="#_x0000_t202" alt="- בלמ&quot;ס -" style="position:absolute;margin-left:0;margin-top:.05pt;width:34.95pt;height:34.95pt;z-index:251658240;visibility:visible;mso-wrap-style:none;mso-wrap-distance-left:0;mso-wrap-distance-top:0;mso-wrap-distance-right:0;mso-wrap-distance-bottom:0;mso-position-horizontal:center;mso-position-horizontal-relative:text;mso-position-vertical:absolute;mso-position-vertical-relative:text;v-text-anchor:top" o:gfxdata="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" filled="f" stroked="f">
+          <v:textbox style="mso-fit-shape-to-text:t" inset="0,0,0,0">
+            <w:txbxContent>
+              <w:p>
+                <w:pPr>
+                  <w:rPr>
+                    <w:rFonts w:ascii="Calibri" w:eastAsia="Calibri" w:hAnsi="Calibri" w:cs="Calibri"/>
+                    <w:noProof/>
+                    <w:color w:val="000000"/>
+                    <w:sz w:val="20"/>
+                    <w:szCs w:val="20"/>
+                  </w:rPr>
+                </w:pPr>
+                <w:r>
+                  <w:rPr>
+                    <w:rFonts w:ascii="Calibri" w:eastAsia="Calibri" w:hAnsi="Calibri" w:cs="Calibri"/>
+                    <w:noProof/>
+                    <w:color w:val="000000"/>
+                    <w:sz w:val="20"/>
+                    <w:szCs w:val="20"/>
+                  </w:rPr>
+                  <w:t xml:space="preserve">- </w:t>
+                </w:r>
+                <w:r>
+                  <w:rPr>
+                    <w:rFonts w:ascii="Calibri" w:eastAsia="Calibri" w:hAnsi="Calibri" w:cs="Calibri"/>
+                    <w:noProof/>
+                    <w:color w:val="000000"/>
+                    <w:sz w:val="20"/>
+                    <w:szCs w:val="20"/>
+                    <w:rtl/>
+                    <w:lang w:bidi="he-IL"/>
+                  </w:rPr>
+                  <w:t>בלמ"ס</w:t>
+                </w:r>
+                <w:r>
+                  <w:rPr>
+                    <w:rFonts w:ascii="Calibri" w:eastAsia="Calibri" w:hAnsi="Calibri" w:cs="Calibri"/>
+                    <w:noProof/>
+                    <w:color w:val="000000"/>
+                    <w:sz w:val="20"/>
+                    <w:szCs w:val="20"/>
+                  </w:rPr>
+                  <w:t xml:space="preserve"> -</w:t>
+                </w:r>
+              </w:p>
+            </w:txbxContent>
+          </v:textbox>
+          <w10:wrap type="square"/>
+        </v:shape>
+      </w:pict>
     </w:r>
   </w:p>
 </w:hdr>

</xml_diff>

<commit_message>
answered week4 labnotebook questions
</commit_message>
<xml_diff>
--- a/LabNotebook.docx
+++ b/LabNotebook.docx
@@ -3980,10 +3980,10 @@
           <w:noProof/>
         </w:rPr>
         <w:drawing>
-          <wp:inline distT="0" distB="0" distL="0" distR="0" wp14:anchorId="10AE501B" wp14:editId="5F017154">
-            <wp:extent cx="5943600" cy="3221355"/>
+          <wp:inline distT="0" distB="0" distL="0" distR="0" wp14:anchorId="3FF2D8A1" wp14:editId="53B67733">
+            <wp:extent cx="5943600" cy="2674620"/>
             <wp:effectExtent l="0" t="0" r="0" b="0"/>
-            <wp:docPr id="19" name="תמונה 19"/>
+            <wp:docPr id="27" name="תמונה 27"/>
             <wp:cNvGraphicFramePr>
               <a:graphicFrameLocks xmlns:a="http://schemas.openxmlformats.org/drawingml/2006/main" noChangeAspect="1"/>
             </wp:cNvGraphicFramePr>
@@ -4003,7 +4003,7 @@
                   <pic:spPr>
                     <a:xfrm>
                       <a:off x="0" y="0"/>
-                      <a:ext cx="5943600" cy="3221355"/>
+                      <a:ext cx="5943600" cy="2674620"/>
                     </a:xfrm>
                     <a:prstGeom prst="rect">
                       <a:avLst/>
@@ -4026,10 +4026,10 @@
         </w:rPr>
         <w:lastRenderedPageBreak/>
         <w:drawing>
-          <wp:inline distT="0" distB="0" distL="0" distR="0" wp14:anchorId="52352F1D" wp14:editId="0F2A7C86">
+          <wp:inline distT="0" distB="0" distL="0" distR="0" wp14:anchorId="10AE501B" wp14:editId="5F017154">
             <wp:extent cx="5943600" cy="3221355"/>
             <wp:effectExtent l="0" t="0" r="0" b="0"/>
-            <wp:docPr id="21" name="תמונה 21"/>
+            <wp:docPr id="19" name="תמונה 19"/>
             <wp:cNvGraphicFramePr>
               <a:graphicFrameLocks xmlns:a="http://schemas.openxmlformats.org/drawingml/2006/main" noChangeAspect="1"/>
             </wp:cNvGraphicFramePr>
@@ -4061,15 +4061,21 @@
           </wp:inline>
         </w:drawing>
       </w:r>
+    </w:p>
+    <w:p>
+      <w:pPr>
+        <w:pStyle w:val="aa"/>
+      </w:pPr>
       <w:r>
         <w:rPr>
           <w:noProof/>
         </w:rPr>
+        <w:lastRenderedPageBreak/>
         <w:drawing>
-          <wp:inline distT="0" distB="0" distL="0" distR="0" wp14:anchorId="4603A10A" wp14:editId="77A3FFC9">
+          <wp:inline distT="0" distB="0" distL="0" distR="0" wp14:anchorId="52352F1D" wp14:editId="0F2A7C86">
             <wp:extent cx="5943600" cy="3221355"/>
             <wp:effectExtent l="0" t="0" r="0" b="0"/>
-            <wp:docPr id="20" name="תמונה 20"/>
+            <wp:docPr id="21" name="תמונה 21"/>
             <wp:cNvGraphicFramePr>
               <a:graphicFrameLocks xmlns:a="http://schemas.openxmlformats.org/drawingml/2006/main" noChangeAspect="1"/>
             </wp:cNvGraphicFramePr>
@@ -4101,6 +4107,46 @@
           </wp:inline>
         </w:drawing>
       </w:r>
+      <w:r>
+        <w:rPr>
+          <w:noProof/>
+        </w:rPr>
+        <w:drawing>
+          <wp:inline distT="0" distB="0" distL="0" distR="0" wp14:anchorId="4603A10A" wp14:editId="77A3FFC9">
+            <wp:extent cx="5943600" cy="3221355"/>
+            <wp:effectExtent l="0" t="0" r="0" b="0"/>
+            <wp:docPr id="20" name="תמונה 20"/>
+            <wp:cNvGraphicFramePr>
+              <a:graphicFrameLocks xmlns:a="http://schemas.openxmlformats.org/drawingml/2006/main" noChangeAspect="1"/>
+            </wp:cNvGraphicFramePr>
+            <a:graphic xmlns:a="http://schemas.openxmlformats.org/drawingml/2006/main">
+              <a:graphicData uri="http://schemas.openxmlformats.org/drawingml/2006/picture">
+                <pic:pic xmlns:pic="http://schemas.openxmlformats.org/drawingml/2006/picture">
+                  <pic:nvPicPr>
+                    <pic:cNvPr id="1" name=""/>
+                    <pic:cNvPicPr/>
+                  </pic:nvPicPr>
+                  <pic:blipFill>
+                    <a:blip r:embed="rId23"/>
+                    <a:stretch>
+                      <a:fillRect/>
+                    </a:stretch>
+                  </pic:blipFill>
+                  <pic:spPr>
+                    <a:xfrm>
+                      <a:off x="0" y="0"/>
+                      <a:ext cx="5943600" cy="3221355"/>
+                    </a:xfrm>
+                    <a:prstGeom prst="rect">
+                      <a:avLst/>
+                    </a:prstGeom>
+                  </pic:spPr>
+                </pic:pic>
+              </a:graphicData>
+            </a:graphic>
+          </wp:inline>
+        </w:drawing>
+      </w:r>
     </w:p>
     <w:p>
       <w:pPr>
@@ -4129,7 +4175,7 @@
                     </pic:cNvPicPr>
                   </pic:nvPicPr>
                   <pic:blipFill>
-                    <a:blip r:embed="rId23" cstate="print">
+                    <a:blip r:embed="rId24" cstate="print">
                       <a:extLst>
                         <a:ext uri="{28A0092B-C50C-407E-A947-70E740481C1C}">
                           <a14:useLocalDpi xmlns:a14="http://schemas.microsoft.com/office/drawing/2010/main" val="0"/>
@@ -4185,7 +4231,7 @@
                     <pic:cNvPicPr/>
                   </pic:nvPicPr>
                   <pic:blipFill>
-                    <a:blip r:embed="rId24"/>
+                    <a:blip r:embed="rId25"/>
                     <a:stretch>
                       <a:fillRect/>
                     </a:stretch>
@@ -4273,7 +4319,7 @@
                           <pic:cNvPicPr/>
                         </pic:nvPicPr>
                         <pic:blipFill>
-                          <a:blip r:embed="rId25"/>
+                          <a:blip r:embed="rId26"/>
                           <a:stretch>
                             <a:fillRect/>
                           </a:stretch>
@@ -4332,7 +4378,7 @@
                           <pic:cNvPicPr/>
                         </pic:nvPicPr>
                         <pic:blipFill>
-                          <a:blip r:embed="rId26"/>
+                          <a:blip r:embed="rId27"/>
                           <a:stretch>
                             <a:fillRect/>
                           </a:stretch>
@@ -4485,6 +4531,9 @@
       <w:r>
         <w:t>Author:</w:t>
       </w:r>
+      <w:r>
+        <w:t xml:space="preserve"> Din Carmon</w:t>
+      </w:r>
     </w:p>
     <w:p>
       <w:pPr>
@@ -4493,6 +4542,9 @@
       <w:r>
         <w:t xml:space="preserve">Date: </w:t>
       </w:r>
+      <w:r>
+        <w:t>24.7.1997</w:t>
+      </w:r>
     </w:p>
     <w:p>
       <w:pPr>
@@ -4505,7 +4557,128 @@
     <w:p>
       <w:pPr>
         <w:pStyle w:val="aa"/>
-      </w:pPr>
+        <w:numPr>
+          <w:ilvl w:val="0"/>
+          <w:numId w:val="14"/>
+        </w:numPr>
+      </w:pPr>
+      <w:r>
+        <w:t xml:space="preserve">In Section 1 </w:t>
+      </w:r>
+      <w:r>
+        <w:t>I</w:t>
+      </w:r>
+      <w:r>
+        <w:t xml:space="preserve"> will prepare for the project by acquiring files and other resources.</w:t>
+      </w:r>
+    </w:p>
+    <w:p>
+      <w:pPr>
+        <w:pStyle w:val="aa"/>
+        <w:numPr>
+          <w:ilvl w:val="0"/>
+          <w:numId w:val="14"/>
+        </w:numPr>
+      </w:pPr>
+      <w:r>
+        <w:t xml:space="preserve">In Section 2 </w:t>
+      </w:r>
+      <w:r>
+        <w:t>I</w:t>
+      </w:r>
+      <w:r>
+        <w:t xml:space="preserve"> will initialize the Eclipse software development environment.</w:t>
+      </w:r>
+    </w:p>
+    <w:p>
+      <w:pPr>
+        <w:pStyle w:val="aa"/>
+        <w:numPr>
+          <w:ilvl w:val="0"/>
+          <w:numId w:val="14"/>
+        </w:numPr>
+      </w:pPr>
+      <w:r>
+        <w:t xml:space="preserve">In Section 3 </w:t>
+      </w:r>
+      <w:r>
+        <w:t>I</w:t>
+      </w:r>
+      <w:r>
+        <w:t xml:space="preserve"> will create a software project by adding source code.</w:t>
+      </w:r>
+    </w:p>
+    <w:p>
+      <w:pPr>
+        <w:pStyle w:val="aa"/>
+        <w:numPr>
+          <w:ilvl w:val="0"/>
+          <w:numId w:val="14"/>
+        </w:numPr>
+      </w:pPr>
+      <w:r>
+        <w:t xml:space="preserve">In Section 4 </w:t>
+      </w:r>
+      <w:r>
+        <w:t>I</w:t>
+      </w:r>
+      <w:r>
+        <w:t xml:space="preserve"> will configure the board support package (BSP).</w:t>
+      </w:r>
+    </w:p>
+    <w:p>
+      <w:pPr>
+        <w:pStyle w:val="aa"/>
+        <w:numPr>
+          <w:ilvl w:val="0"/>
+          <w:numId w:val="14"/>
+        </w:numPr>
+      </w:pPr>
+      <w:r>
+        <w:t xml:space="preserve">In Section 5 </w:t>
+      </w:r>
+      <w:r>
+        <w:t>I</w:t>
+      </w:r>
+      <w:r>
+        <w:t xml:space="preserve"> will build the software project.</w:t>
+      </w:r>
+    </w:p>
+    <w:p>
+      <w:pPr>
+        <w:pStyle w:val="aa"/>
+        <w:numPr>
+          <w:ilvl w:val="0"/>
+          <w:numId w:val="14"/>
+        </w:numPr>
+      </w:pPr>
+      <w:r>
+        <w:t xml:space="preserve">In Section 6 </w:t>
+      </w:r>
+      <w:r>
+        <w:t>I</w:t>
+      </w:r>
+      <w:r>
+        <w:t xml:space="preserve"> will create a programming file that could be used to configure the FPGA fabric and also load the software application, which will then run on the target board.</w:t>
+      </w:r>
+    </w:p>
+    <w:p>
+      <w:pPr>
+        <w:pStyle w:val="aa"/>
+        <w:numPr>
+          <w:ilvl w:val="0"/>
+          <w:numId w:val="14"/>
+        </w:numPr>
+      </w:pPr>
+      <w:r>
+        <w:t xml:space="preserve">In Section 7 </w:t>
+      </w:r>
+      <w:r>
+        <w:t>I</w:t>
+      </w:r>
+      <w:r>
+        <w:t xml:space="preserve"> will interact with the software application, edit it and make changes and observe the results in the target.</w:t>
+      </w:r>
     </w:p>
     <w:p>
       <w:pPr>
@@ -4523,7 +4696,26 @@
     <w:p>
       <w:pPr>
         <w:pStyle w:val="aa"/>
-      </w:pPr>
+        <w:numPr>
+          <w:ilvl w:val="0"/>
+          <w:numId w:val="14"/>
+        </w:numPr>
+      </w:pPr>
+      <w:r>
+        <w:t>Based on me pressing u/d/3 the leds start flickering based on counting up / down. The counting matches the jtag_uart output and takes about 15 seconds.</w:t>
+      </w:r>
+    </w:p>
+    <w:p>
+      <w:pPr>
+        <w:pStyle w:val="aa"/>
+        <w:numPr>
+          <w:ilvl w:val="0"/>
+          <w:numId w:val="14"/>
+        </w:numPr>
+      </w:pPr>
+      <w:r>
+        <w:t>Same as in module 3 , the 7-Seg counts from 0 to F on all segs.</w:t>
+      </w:r>
     </w:p>
     <w:p>
       <w:pPr>
@@ -4542,6 +4734,92 @@
       <w:pPr>
         <w:pStyle w:val="aa"/>
       </w:pPr>
+      <w:r>
+        <w:rPr>
+          <w:noProof/>
+        </w:rPr>
+        <w:drawing>
+          <wp:inline distT="0" distB="0" distL="0" distR="0" wp14:anchorId="587643C4" wp14:editId="43E36F65">
+            <wp:extent cx="5943600" cy="3219450"/>
+            <wp:effectExtent l="0" t="0" r="0" b="0"/>
+            <wp:docPr id="28" name="תמונה 28"/>
+            <wp:cNvGraphicFramePr>
+              <a:graphicFrameLocks xmlns:a="http://schemas.openxmlformats.org/drawingml/2006/main" noChangeAspect="1"/>
+            </wp:cNvGraphicFramePr>
+            <a:graphic xmlns:a="http://schemas.openxmlformats.org/drawingml/2006/main">
+              <a:graphicData uri="http://schemas.openxmlformats.org/drawingml/2006/picture">
+                <pic:pic xmlns:pic="http://schemas.openxmlformats.org/drawingml/2006/picture">
+                  <pic:nvPicPr>
+                    <pic:cNvPr id="1" name=""/>
+                    <pic:cNvPicPr/>
+                  </pic:nvPicPr>
+                  <pic:blipFill>
+                    <a:blip r:embed="rId28"/>
+                    <a:stretch>
+                      <a:fillRect/>
+                    </a:stretch>
+                  </pic:blipFill>
+                  <pic:spPr>
+                    <a:xfrm>
+                      <a:off x="0" y="0"/>
+                      <a:ext cx="5943600" cy="3219450"/>
+                    </a:xfrm>
+                    <a:prstGeom prst="rect">
+                      <a:avLst/>
+                    </a:prstGeom>
+                  </pic:spPr>
+                </pic:pic>
+              </a:graphicData>
+            </a:graphic>
+          </wp:inline>
+        </w:drawing>
+      </w:r>
+    </w:p>
+    <w:p>
+      <w:pPr>
+        <w:pStyle w:val="aa"/>
+      </w:pPr>
+      <w:r>
+        <w:rPr>
+          <w:noProof/>
+        </w:rPr>
+        <w:lastRenderedPageBreak/>
+        <w:drawing>
+          <wp:inline distT="0" distB="0" distL="0" distR="0" wp14:anchorId="65C8B928" wp14:editId="729FAAFD">
+            <wp:extent cx="5943600" cy="3219450"/>
+            <wp:effectExtent l="0" t="0" r="0" b="0"/>
+            <wp:docPr id="25" name="תמונה 25"/>
+            <wp:cNvGraphicFramePr>
+              <a:graphicFrameLocks xmlns:a="http://schemas.openxmlformats.org/drawingml/2006/main" noChangeAspect="1"/>
+            </wp:cNvGraphicFramePr>
+            <a:graphic xmlns:a="http://schemas.openxmlformats.org/drawingml/2006/main">
+              <a:graphicData uri="http://schemas.openxmlformats.org/drawingml/2006/picture">
+                <pic:pic xmlns:pic="http://schemas.openxmlformats.org/drawingml/2006/picture">
+                  <pic:nvPicPr>
+                    <pic:cNvPr id="1" name=""/>
+                    <pic:cNvPicPr/>
+                  </pic:nvPicPr>
+                  <pic:blipFill>
+                    <a:blip r:embed="rId29"/>
+                    <a:stretch>
+                      <a:fillRect/>
+                    </a:stretch>
+                  </pic:blipFill>
+                  <pic:spPr>
+                    <a:xfrm>
+                      <a:off x="0" y="0"/>
+                      <a:ext cx="5943600" cy="3219450"/>
+                    </a:xfrm>
+                    <a:prstGeom prst="rect">
+                      <a:avLst/>
+                    </a:prstGeom>
+                  </pic:spPr>
+                </pic:pic>
+              </a:graphicData>
+            </a:graphic>
+          </wp:inline>
+        </w:drawing>
+      </w:r>
     </w:p>
     <w:p>
       <w:pPr>
@@ -4555,6 +4833,46 @@
       <w:pPr>
         <w:pStyle w:val="aa"/>
       </w:pPr>
+      <w:r>
+        <w:rPr>
+          <w:noProof/>
+        </w:rPr>
+        <w:drawing>
+          <wp:inline distT="0" distB="0" distL="0" distR="0" wp14:anchorId="47327A51" wp14:editId="33092399">
+            <wp:extent cx="5943600" cy="2674620"/>
+            <wp:effectExtent l="0" t="0" r="0" b="0"/>
+            <wp:docPr id="1" name="תמונה 1"/>
+            <wp:cNvGraphicFramePr>
+              <a:graphicFrameLocks xmlns:a="http://schemas.openxmlformats.org/drawingml/2006/main" noChangeAspect="1"/>
+            </wp:cNvGraphicFramePr>
+            <a:graphic xmlns:a="http://schemas.openxmlformats.org/drawingml/2006/main">
+              <a:graphicData uri="http://schemas.openxmlformats.org/drawingml/2006/picture">
+                <pic:pic xmlns:pic="http://schemas.openxmlformats.org/drawingml/2006/picture">
+                  <pic:nvPicPr>
+                    <pic:cNvPr id="1" name=""/>
+                    <pic:cNvPicPr/>
+                  </pic:nvPicPr>
+                  <pic:blipFill>
+                    <a:blip r:embed="rId20"/>
+                    <a:stretch>
+                      <a:fillRect/>
+                    </a:stretch>
+                  </pic:blipFill>
+                  <pic:spPr>
+                    <a:xfrm>
+                      <a:off x="0" y="0"/>
+                      <a:ext cx="5943600" cy="2674620"/>
+                    </a:xfrm>
+                    <a:prstGeom prst="rect">
+                      <a:avLst/>
+                    </a:prstGeom>
+                  </pic:spPr>
+                </pic:pic>
+              </a:graphicData>
+            </a:graphic>
+          </wp:inline>
+        </w:drawing>
+      </w:r>
     </w:p>
     <w:p>
       <w:pPr>
@@ -4579,7 +4897,7 @@
       </w:tblPr>
       <w:tblGrid>
         <w:gridCol w:w="1705"/>
-        <w:gridCol w:w="1350"/>
+        <w:gridCol w:w="6769"/>
       </w:tblGrid>
       <w:tr>
         <w:tc>
@@ -4596,7 +4914,51 @@
           <w:tcPr>
             <w:tcW w:w="1350" w:type="dxa"/>
           </w:tcPr>
-          <w:p/>
+          <w:p>
+            <w:r>
+              <w:t>Same as in module 3:</w:t>
+            </w:r>
+            <w:r>
+              <w:rPr>
+                <w:noProof/>
+              </w:rPr>
+              <w:drawing>
+                <wp:inline distT="0" distB="0" distL="0" distR="0" wp14:anchorId="182D0659" wp14:editId="12593198">
+                  <wp:extent cx="4161253" cy="1201251"/>
+                  <wp:effectExtent l="0" t="0" r="0" b="0"/>
+                  <wp:docPr id="23" name="תמונה 23"/>
+                  <wp:cNvGraphicFramePr>
+                    <a:graphicFrameLocks xmlns:a="http://schemas.openxmlformats.org/drawingml/2006/main" noChangeAspect="1"/>
+                  </wp:cNvGraphicFramePr>
+                  <a:graphic xmlns:a="http://schemas.openxmlformats.org/drawingml/2006/main">
+                    <a:graphicData uri="http://schemas.openxmlformats.org/drawingml/2006/picture">
+                      <pic:pic xmlns:pic="http://schemas.openxmlformats.org/drawingml/2006/picture">
+                        <pic:nvPicPr>
+                          <pic:cNvPr id="1" name=""/>
+                          <pic:cNvPicPr/>
+                        </pic:nvPicPr>
+                        <pic:blipFill>
+                          <a:blip r:embed="rId26"/>
+                          <a:stretch>
+                            <a:fillRect/>
+                          </a:stretch>
+                        </pic:blipFill>
+                        <pic:spPr>
+                          <a:xfrm>
+                            <a:off x="0" y="0"/>
+                            <a:ext cx="4173219" cy="1204705"/>
+                          </a:xfrm>
+                          <a:prstGeom prst="rect">
+                            <a:avLst/>
+                          </a:prstGeom>
+                        </pic:spPr>
+                      </pic:pic>
+                    </a:graphicData>
+                  </a:graphic>
+                </wp:inline>
+              </w:drawing>
+            </w:r>
+          </w:p>
         </w:tc>
       </w:tr>
       <w:tr>
@@ -4606,7 +4968,11 @@
           </w:tcPr>
           <w:p>
             <w:r>
-              <w:t>Logic Utilization</w:t>
+              <w:t xml:space="preserve">Logic </w:t>
+            </w:r>
+            <w:r>
+              <w:lastRenderedPageBreak/>
+              <w:t>Utilization</w:t>
             </w:r>
           </w:p>
         </w:tc>
@@ -4614,7 +4980,55 @@
           <w:tcPr>
             <w:tcW w:w="1350" w:type="dxa"/>
           </w:tcPr>
-          <w:p/>
+          <w:p>
+            <w:r>
+              <w:lastRenderedPageBreak/>
+              <w:t>Same as in module 3:</w:t>
+            </w:r>
+          </w:p>
+          <w:p>
+            <w:r>
+              <w:rPr>
+                <w:noProof/>
+              </w:rPr>
+              <w:lastRenderedPageBreak/>
+              <w:drawing>
+                <wp:inline distT="0" distB="0" distL="0" distR="0" wp14:anchorId="7CA04D21" wp14:editId="2CBBD829">
+                  <wp:extent cx="3726057" cy="3011639"/>
+                  <wp:effectExtent l="0" t="0" r="0" b="0"/>
+                  <wp:docPr id="24" name="תמונה 24"/>
+                  <wp:cNvGraphicFramePr>
+                    <a:graphicFrameLocks xmlns:a="http://schemas.openxmlformats.org/drawingml/2006/main" noChangeAspect="1"/>
+                  </wp:cNvGraphicFramePr>
+                  <a:graphic xmlns:a="http://schemas.openxmlformats.org/drawingml/2006/main">
+                    <a:graphicData uri="http://schemas.openxmlformats.org/drawingml/2006/picture">
+                      <pic:pic xmlns:pic="http://schemas.openxmlformats.org/drawingml/2006/picture">
+                        <pic:nvPicPr>
+                          <pic:cNvPr id="1" name=""/>
+                          <pic:cNvPicPr/>
+                        </pic:nvPicPr>
+                        <pic:blipFill>
+                          <a:blip r:embed="rId27"/>
+                          <a:stretch>
+                            <a:fillRect/>
+                          </a:stretch>
+                        </pic:blipFill>
+                        <pic:spPr>
+                          <a:xfrm>
+                            <a:off x="0" y="0"/>
+                            <a:ext cx="3737280" cy="3020710"/>
+                          </a:xfrm>
+                          <a:prstGeom prst="rect">
+                            <a:avLst/>
+                          </a:prstGeom>
+                        </pic:spPr>
+                      </pic:pic>
+                    </a:graphicData>
+                  </a:graphic>
+                </wp:inline>
+              </w:drawing>
+            </w:r>
+          </w:p>
         </w:tc>
       </w:tr>
       <w:tr>
@@ -4674,6 +5088,18 @@
       </w:r>
       <w:r>
         <w:t>LEDs implemented in hardware or in software?</w:t>
+      </w:r>
+    </w:p>
+    <w:p>
+      <w:pPr>
+        <w:pStyle w:val="aa"/>
+        <w:numPr>
+          <w:ilvl w:val="0"/>
+          <w:numId w:val="14"/>
+        </w:numPr>
+      </w:pPr>
+      <w:r>
+        <w:t>Implemented in software the leds are controlled by a PIO ip core connected to the NIOS CPU by an Avalon bus.</w:t>
       </w:r>
     </w:p>
     <w:p>
@@ -4701,6 +5127,28 @@
         <w:pStyle w:val="aa"/>
         <w:numPr>
           <w:ilvl w:val="0"/>
+          <w:numId w:val="14"/>
+        </w:numPr>
+        <w:rPr>
+          <w:rFonts w:cs="Tahoma" w:hint="cs"/>
+          <w:szCs w:val="22"/>
+          <w:lang w:bidi="he-IL"/>
+        </w:rPr>
+      </w:pPr>
+      <w:r>
+        <w:rPr>
+          <w:rFonts w:cs="Tahoma"/>
+          <w:szCs w:val="22"/>
+          <w:lang w:bidi="he-IL"/>
+        </w:rPr>
+        <w:t>Hardware. The 7-segments are not connected to the CPU but are run according to an HDL code.</w:t>
+      </w:r>
+    </w:p>
+    <w:p>
+      <w:pPr>
+        <w:pStyle w:val="aa"/>
+        <w:numPr>
+          <w:ilvl w:val="0"/>
           <w:numId w:val="11"/>
         </w:numPr>
         <w:rPr>
@@ -4721,7 +5169,7 @@
         <w:pStyle w:val="aa"/>
         <w:numPr>
           <w:ilvl w:val="0"/>
-          <w:numId w:val="11"/>
+          <w:numId w:val="14"/>
         </w:numPr>
         <w:rPr>
           <w:rFonts w:cs="Tahoma"/>
@@ -4733,9 +5181,130 @@
           <w:rFonts w:cs="Tahoma"/>
           <w:szCs w:val="22"/>
         </w:rPr>
+        <w:t>Our ELF file is of size of 368kB which does not fit in the onchip_ram.</w:t>
+      </w:r>
+    </w:p>
+    <w:p>
+      <w:pPr>
+        <w:pStyle w:val="aa"/>
+        <w:numPr>
+          <w:ilvl w:val="0"/>
+          <w:numId w:val="14"/>
+        </w:numPr>
+        <w:rPr>
+          <w:rFonts w:cs="Tahoma"/>
+          <w:szCs w:val="22"/>
+        </w:rPr>
+      </w:pPr>
+      <w:r>
+        <w:rPr>
+          <w:noProof/>
+        </w:rPr>
+        <w:drawing>
+          <wp:inline distT="0" distB="0" distL="0" distR="0" wp14:anchorId="5F6546DF" wp14:editId="07883200">
+            <wp:extent cx="3144167" cy="2277841"/>
+            <wp:effectExtent l="0" t="0" r="0" b="0"/>
+            <wp:docPr id="26" name="תמונה 26" descr="תמונה שמכילה טקסט&#10;&#10;התיאור נוצר באופן אוטומטי"/>
+            <wp:cNvGraphicFramePr>
+              <a:graphicFrameLocks xmlns:a="http://schemas.openxmlformats.org/drawingml/2006/main" noChangeAspect="1"/>
+            </wp:cNvGraphicFramePr>
+            <a:graphic xmlns:a="http://schemas.openxmlformats.org/drawingml/2006/main">
+              <a:graphicData uri="http://schemas.openxmlformats.org/drawingml/2006/picture">
+                <pic:pic xmlns:pic="http://schemas.openxmlformats.org/drawingml/2006/picture">
+                  <pic:nvPicPr>
+                    <pic:cNvPr id="26" name="תמונה 26" descr="תמונה שמכילה טקסט&#10;&#10;התיאור נוצר באופן אוטומטי"/>
+                    <pic:cNvPicPr/>
+                  </pic:nvPicPr>
+                  <pic:blipFill>
+                    <a:blip r:embed="rId30"/>
+                    <a:stretch>
+                      <a:fillRect/>
+                    </a:stretch>
+                  </pic:blipFill>
+                  <pic:spPr>
+                    <a:xfrm>
+                      <a:off x="0" y="0"/>
+                      <a:ext cx="3148927" cy="2281290"/>
+                    </a:xfrm>
+                    <a:prstGeom prst="rect">
+                      <a:avLst/>
+                    </a:prstGeom>
+                  </pic:spPr>
+                </pic:pic>
+              </a:graphicData>
+            </a:graphic>
+          </wp:inline>
+        </w:drawing>
+      </w:r>
+    </w:p>
+    <w:p>
+      <w:pPr>
+        <w:pStyle w:val="aa"/>
+        <w:numPr>
+          <w:ilvl w:val="0"/>
+          <w:numId w:val="14"/>
+        </w:numPr>
+        <w:rPr>
+          <w:rFonts w:cs="Tahoma"/>
+          <w:szCs w:val="22"/>
+        </w:rPr>
+      </w:pPr>
+      <w:r>
+        <w:rPr>
+          <w:rFonts w:cs="Tahoma"/>
+          <w:szCs w:val="22"/>
+        </w:rPr>
+        <w:t>It would be possible to assign all the memory regions to onchip ram, but to do so we would have to make the onchip ram larger than 16k.</w:t>
+      </w:r>
+    </w:p>
+    <w:p>
+      <w:pPr>
+        <w:pStyle w:val="aa"/>
+        <w:numPr>
+          <w:ilvl w:val="0"/>
+          <w:numId w:val="11"/>
+        </w:numPr>
+        <w:rPr>
+          <w:rFonts w:cs="Tahoma"/>
+          <w:szCs w:val="22"/>
+        </w:rPr>
+      </w:pPr>
+      <w:r>
+        <w:rPr>
+          <w:rFonts w:cs="Tahoma"/>
+          <w:szCs w:val="22"/>
+        </w:rPr>
+        <w:lastRenderedPageBreak/>
         <w:t>Your Nios II processor is running at what clock speed?  How much faster can it run in your MAX10 design?</w:t>
       </w:r>
     </w:p>
+    <w:p>
+      <w:pPr>
+        <w:pStyle w:val="aa"/>
+        <w:numPr>
+          <w:ilvl w:val="0"/>
+          <w:numId w:val="14"/>
+        </w:numPr>
+        <w:rPr>
+          <w:rFonts w:cs="Tahoma"/>
+          <w:szCs w:val="22"/>
+        </w:rPr>
+      </w:pPr>
+      <w:r>
+        <w:rPr>
+          <w:rFonts w:cs="Tahoma"/>
+          <w:szCs w:val="22"/>
+        </w:rPr>
+        <w:t>According to our Qsys build, the NIOS CPU clock is of 80MHz.</w:t>
+      </w:r>
+      <w:r>
+        <w:rPr>
+          <w:rFonts w:cs="Tahoma"/>
+          <w:szCs w:val="22"/>
+        </w:rPr>
+        <w:t xml:space="preserve"> However, according to FMAX summary we can run at a speed of 102.41MHz.</w:t>
+      </w:r>
+    </w:p>
     <w:p/>
     <w:p>
       <w:r>
@@ -4747,14 +5316,25 @@
         <w:t xml:space="preserve">Lessons Learned (What did you learn?):  </w:t>
       </w:r>
     </w:p>
-    <w:p/>
+    <w:p>
+      <w:pPr>
+        <w:pStyle w:val="afa"/>
+        <w:numPr>
+          <w:ilvl w:val="0"/>
+          <w:numId w:val="14"/>
+        </w:numPr>
+      </w:pPr>
+      <w:r>
+        <w:t>Writing software for NIOS CPU!!!</w:t>
+      </w:r>
+    </w:p>
     <w:sectPr>
-      <w:headerReference w:type="even" r:id="rId27"/>
-      <w:headerReference w:type="default" r:id="rId28"/>
-      <w:footerReference w:type="even" r:id="rId29"/>
-      <w:footerReference w:type="default" r:id="rId30"/>
-      <w:headerReference w:type="first" r:id="rId31"/>
-      <w:footerReference w:type="first" r:id="rId32"/>
+      <w:headerReference w:type="even" r:id="rId31"/>
+      <w:headerReference w:type="default" r:id="rId32"/>
+      <w:footerReference w:type="even" r:id="rId33"/>
+      <w:footerReference w:type="default" r:id="rId34"/>
+      <w:headerReference w:type="first" r:id="rId35"/>
+      <w:footerReference w:type="first" r:id="rId36"/>
       <w:pgSz w:w="12240" w:h="15840"/>
       <w:pgMar w:top="1440" w:right="1440" w:bottom="1440" w:left="1440" w:header="720" w:footer="720" w:gutter="0"/>
       <w:cols w:space="720"/>

</xml_diff>